<commit_message>
CAN motor command protocol
</commit_message>
<xml_diff>
--- a/Docs/Motor_Control_v2_CAN_Protocol.docx
+++ b/Docs/Motor_Control_v2_CAN_Protocol.docx
@@ -328,6 +328,32 @@
           <w:lang w:val="en-US"/>
         </w:rPr>
         <w:t xml:space="preserve">. </w:t>
+      </w:r>
+    </w:p>
+    <w:p>
+      <w:pPr>
+        <w:rPr>
+          <w:lang w:val="en-US"/>
+        </w:rPr>
+      </w:pPr>
+      <w:r>
+        <w:rPr>
+          <w:lang w:val="en-US"/>
+        </w:rPr>
+        <w:t>Bx :Byte X</w:t>
+      </w:r>
+    </w:p>
+    <w:p>
+      <w:pPr>
+        <w:rPr>
+          <w:lang w:val="en-US"/>
+        </w:rPr>
+      </w:pPr>
+      <w:r>
+        <w:rPr>
+          <w:lang w:val="en-US"/>
+        </w:rPr>
+        <w:t>bx: bit x</w:t>
       </w:r>
     </w:p>
     <w:p>
@@ -517,18 +543,14 @@
                 <w:lang w:val="en-US"/>
               </w:rPr>
             </w:pPr>
-            <w:r>
-              <w:rPr>
-                <w:lang w:val="en-US"/>
-              </w:rPr>
-              <w:t>Motor_pos_vel_</w:t>
-            </w:r>
-            <w:r>
-              <w:rPr>
-                <w:lang w:val="en-US"/>
-              </w:rPr>
-              <w:t>1</w:t>
-            </w:r>
+            <w:proofErr w:type="spellStart"/>
+            <w:r>
+              <w:rPr>
+                <w:lang w:val="en-US"/>
+              </w:rPr>
+              <w:t>Controller_Mode</w:t>
+            </w:r>
+            <w:proofErr w:type="spellEnd"/>
           </w:p>
         </w:tc>
         <w:tc>
@@ -545,7 +567,7 @@
               <w:rPr>
                 <w:lang w:val="en-US"/>
               </w:rPr>
-              <w:t>0x410</w:t>
+              <w:t>0x401</w:t>
             </w:r>
           </w:p>
         </w:tc>
@@ -559,12 +581,6 @@
                 <w:lang w:val="en-US"/>
               </w:rPr>
             </w:pPr>
-            <w:r>
-              <w:rPr>
-                <w:lang w:val="en-US"/>
-              </w:rPr>
-              <w:t xml:space="preserve">MC2 -&gt; </w:t>
-            </w:r>
             <w:proofErr w:type="spellStart"/>
             <w:r>
               <w:rPr>
@@ -573,6 +589,12 @@
               <w:t>Nadzornik</w:t>
             </w:r>
             <w:proofErr w:type="spellEnd"/>
+            <w:r>
+              <w:rPr>
+                <w:lang w:val="en-US"/>
+              </w:rPr>
+              <w:t xml:space="preserve"> -&gt; MC2</w:t>
+            </w:r>
           </w:p>
         </w:tc>
       </w:tr>
@@ -591,7 +613,7 @@
               <w:rPr>
                 <w:lang w:val="en-US"/>
               </w:rPr>
-              <w:t>Motor_pos_vel_ref_</w:t>
+              <w:t>Motor_pos_vel_</w:t>
             </w:r>
             <w:r>
               <w:rPr>
@@ -615,13 +637,7 @@
               <w:rPr>
                 <w:lang w:val="en-US"/>
               </w:rPr>
-              <w:t>0x41</w:t>
-            </w:r>
-            <w:r>
-              <w:rPr>
-                <w:lang w:val="en-US"/>
-              </w:rPr>
-              <w:t>1</w:t>
+              <w:t>0x410</w:t>
             </w:r>
           </w:p>
         </w:tc>
@@ -667,7 +683,7 @@
               <w:rPr>
                 <w:lang w:val="en-US"/>
               </w:rPr>
-              <w:t>Motor_status_</w:t>
+              <w:t>Motor_pos_vel_ref_</w:t>
             </w:r>
             <w:r>
               <w:rPr>
@@ -691,13 +707,7 @@
               <w:rPr>
                 <w:lang w:val="en-US"/>
               </w:rPr>
-              <w:t>0x41</w:t>
-            </w:r>
-            <w:r>
-              <w:rPr>
-                <w:lang w:val="en-US"/>
-              </w:rPr>
-              <w:t>2</w:t>
+              <w:t>0x411</w:t>
             </w:r>
           </w:p>
         </w:tc>
@@ -743,13 +753,13 @@
               <w:rPr>
                 <w:lang w:val="en-US"/>
               </w:rPr>
-              <w:t>Motor_pos_vel_</w:t>
-            </w:r>
-            <w:r>
-              <w:rPr>
-                <w:lang w:val="en-US"/>
-              </w:rPr>
-              <w:t>2</w:t>
+              <w:t>Motor_status_</w:t>
+            </w:r>
+            <w:r>
+              <w:rPr>
+                <w:lang w:val="en-US"/>
+              </w:rPr>
+              <w:t>1</w:t>
             </w:r>
           </w:p>
         </w:tc>
@@ -767,19 +777,7 @@
               <w:rPr>
                 <w:lang w:val="en-US"/>
               </w:rPr>
-              <w:t>0x4</w:t>
-            </w:r>
-            <w:r>
-              <w:rPr>
-                <w:lang w:val="en-US"/>
-              </w:rPr>
-              <w:t>2</w:t>
-            </w:r>
-            <w:r>
-              <w:rPr>
-                <w:lang w:val="en-US"/>
-              </w:rPr>
-              <w:t>0</w:t>
+              <w:t>0x412</w:t>
             </w:r>
           </w:p>
         </w:tc>
@@ -825,13 +823,13 @@
               <w:rPr>
                 <w:lang w:val="en-US"/>
               </w:rPr>
-              <w:t>Motor_pos_vel_ref_</w:t>
-            </w:r>
-            <w:r>
-              <w:rPr>
-                <w:lang w:val="en-US"/>
-              </w:rPr>
-              <w:t>2</w:t>
+              <w:t>Motor_</w:t>
+            </w:r>
+            <w:r>
+              <w:rPr>
+                <w:lang w:val="en-US"/>
+              </w:rPr>
+              <w:t>command_1</w:t>
             </w:r>
           </w:p>
         </w:tc>
@@ -849,19 +847,7 @@
               <w:rPr>
                 <w:lang w:val="en-US"/>
               </w:rPr>
-              <w:t>0x4</w:t>
-            </w:r>
-            <w:r>
-              <w:rPr>
-                <w:lang w:val="en-US"/>
-              </w:rPr>
-              <w:t>2</w:t>
-            </w:r>
-            <w:r>
-              <w:rPr>
-                <w:lang w:val="en-US"/>
-              </w:rPr>
-              <w:t>1</w:t>
+              <w:t>0x413</w:t>
             </w:r>
           </w:p>
         </w:tc>
@@ -875,12 +861,6 @@
                 <w:lang w:val="en-US"/>
               </w:rPr>
             </w:pPr>
-            <w:r>
-              <w:rPr>
-                <w:lang w:val="en-US"/>
-              </w:rPr>
-              <w:t xml:space="preserve">MC2 -&gt; </w:t>
-            </w:r>
             <w:proofErr w:type="spellStart"/>
             <w:r>
               <w:rPr>
@@ -889,6 +869,12 @@
               <w:t>Nadzornik</w:t>
             </w:r>
             <w:proofErr w:type="spellEnd"/>
+            <w:r>
+              <w:rPr>
+                <w:lang w:val="en-US"/>
+              </w:rPr>
+              <w:t xml:space="preserve"> -&gt; MC2</w:t>
+            </w:r>
           </w:p>
         </w:tc>
       </w:tr>
@@ -907,6 +893,146 @@
               <w:rPr>
                 <w:lang w:val="en-US"/>
               </w:rPr>
+              <w:t>Motor_pos_vel_</w:t>
+            </w:r>
+            <w:r>
+              <w:rPr>
+                <w:lang w:val="en-US"/>
+              </w:rPr>
+              <w:t>2</w:t>
+            </w:r>
+          </w:p>
+        </w:tc>
+        <w:tc>
+          <w:tcPr>
+            <w:tcW w:w="1333" w:type="dxa"/>
+          </w:tcPr>
+          <w:p>
+            <w:pPr>
+              <w:rPr>
+                <w:lang w:val="en-US"/>
+              </w:rPr>
+            </w:pPr>
+            <w:r>
+              <w:rPr>
+                <w:lang w:val="en-US"/>
+              </w:rPr>
+              <w:t>0x420</w:t>
+            </w:r>
+          </w:p>
+        </w:tc>
+        <w:tc>
+          <w:tcPr>
+            <w:tcW w:w="4201" w:type="dxa"/>
+          </w:tcPr>
+          <w:p>
+            <w:pPr>
+              <w:rPr>
+                <w:lang w:val="en-US"/>
+              </w:rPr>
+            </w:pPr>
+            <w:r>
+              <w:rPr>
+                <w:lang w:val="en-US"/>
+              </w:rPr>
+              <w:t xml:space="preserve">MC2 -&gt; </w:t>
+            </w:r>
+            <w:proofErr w:type="spellStart"/>
+            <w:r>
+              <w:rPr>
+                <w:lang w:val="en-US"/>
+              </w:rPr>
+              <w:t>Nadzornik</w:t>
+            </w:r>
+            <w:proofErr w:type="spellEnd"/>
+          </w:p>
+        </w:tc>
+      </w:tr>
+      <w:tr>
+        <w:tc>
+          <w:tcPr>
+            <w:tcW w:w="3482" w:type="dxa"/>
+          </w:tcPr>
+          <w:p>
+            <w:pPr>
+              <w:rPr>
+                <w:lang w:val="en-US"/>
+              </w:rPr>
+            </w:pPr>
+            <w:r>
+              <w:rPr>
+                <w:lang w:val="en-US"/>
+              </w:rPr>
+              <w:t>Motor_pos_vel_ref_</w:t>
+            </w:r>
+            <w:r>
+              <w:rPr>
+                <w:lang w:val="en-US"/>
+              </w:rPr>
+              <w:t>2</w:t>
+            </w:r>
+          </w:p>
+        </w:tc>
+        <w:tc>
+          <w:tcPr>
+            <w:tcW w:w="1333" w:type="dxa"/>
+          </w:tcPr>
+          <w:p>
+            <w:pPr>
+              <w:rPr>
+                <w:lang w:val="en-US"/>
+              </w:rPr>
+            </w:pPr>
+            <w:r>
+              <w:rPr>
+                <w:lang w:val="en-US"/>
+              </w:rPr>
+              <w:t>0x421</w:t>
+            </w:r>
+          </w:p>
+        </w:tc>
+        <w:tc>
+          <w:tcPr>
+            <w:tcW w:w="4201" w:type="dxa"/>
+          </w:tcPr>
+          <w:p>
+            <w:pPr>
+              <w:rPr>
+                <w:lang w:val="en-US"/>
+              </w:rPr>
+            </w:pPr>
+            <w:proofErr w:type="spellStart"/>
+            <w:r>
+              <w:rPr>
+                <w:lang w:val="en-US"/>
+              </w:rPr>
+              <w:t>Nadzornik</w:t>
+            </w:r>
+            <w:proofErr w:type="spellEnd"/>
+            <w:r>
+              <w:rPr>
+                <w:lang w:val="en-US"/>
+              </w:rPr>
+              <w:t xml:space="preserve"> -&gt; MC2</w:t>
+            </w:r>
+          </w:p>
+        </w:tc>
+      </w:tr>
+      <w:tr>
+        <w:tc>
+          <w:tcPr>
+            <w:tcW w:w="3482" w:type="dxa"/>
+          </w:tcPr>
+          <w:p>
+            <w:pPr>
+              <w:rPr>
+                <w:lang w:val="en-US"/>
+              </w:rPr>
+            </w:pPr>
+            <w:r>
+              <w:rPr>
+                <w:lang w:val="en-US"/>
+              </w:rPr>
               <w:t>Motor_status_</w:t>
             </w:r>
             <w:r>
@@ -931,6 +1057,82 @@
               <w:rPr>
                 <w:lang w:val="en-US"/>
               </w:rPr>
+              <w:t>0x422</w:t>
+            </w:r>
+          </w:p>
+        </w:tc>
+        <w:tc>
+          <w:tcPr>
+            <w:tcW w:w="4201" w:type="dxa"/>
+          </w:tcPr>
+          <w:p>
+            <w:pPr>
+              <w:rPr>
+                <w:lang w:val="en-US"/>
+              </w:rPr>
+            </w:pPr>
+            <w:r>
+              <w:rPr>
+                <w:lang w:val="en-US"/>
+              </w:rPr>
+              <w:t xml:space="preserve">MC2 -&gt; </w:t>
+            </w:r>
+            <w:proofErr w:type="spellStart"/>
+            <w:r>
+              <w:rPr>
+                <w:lang w:val="en-US"/>
+              </w:rPr>
+              <w:t>Nadzornik</w:t>
+            </w:r>
+            <w:proofErr w:type="spellEnd"/>
+          </w:p>
+        </w:tc>
+      </w:tr>
+      <w:tr>
+        <w:tc>
+          <w:tcPr>
+            <w:tcW w:w="3482" w:type="dxa"/>
+          </w:tcPr>
+          <w:p>
+            <w:pPr>
+              <w:rPr>
+                <w:lang w:val="en-US"/>
+              </w:rPr>
+            </w:pPr>
+            <w:r>
+              <w:rPr>
+                <w:lang w:val="en-US"/>
+              </w:rPr>
+              <w:t>Motor_</w:t>
+            </w:r>
+            <w:r>
+              <w:rPr>
+                <w:lang w:val="en-US"/>
+              </w:rPr>
+              <w:t>command_</w:t>
+            </w:r>
+            <w:r>
+              <w:rPr>
+                <w:lang w:val="en-US"/>
+              </w:rPr>
+              <w:t>2</w:t>
+            </w:r>
+          </w:p>
+        </w:tc>
+        <w:tc>
+          <w:tcPr>
+            <w:tcW w:w="1333" w:type="dxa"/>
+          </w:tcPr>
+          <w:p>
+            <w:pPr>
+              <w:rPr>
+                <w:lang w:val="en-US"/>
+              </w:rPr>
+            </w:pPr>
+            <w:r>
+              <w:rPr>
+                <w:lang w:val="en-US"/>
+              </w:rPr>
               <w:t>0x4</w:t>
             </w:r>
             <w:r>
@@ -943,7 +1145,7 @@
               <w:rPr>
                 <w:lang w:val="en-US"/>
               </w:rPr>
-              <w:t>2</w:t>
+              <w:t>3</w:t>
             </w:r>
           </w:p>
         </w:tc>
@@ -971,6 +1173,44 @@
               </w:rPr>
               <w:t xml:space="preserve"> -&gt; MC2</w:t>
             </w:r>
+          </w:p>
+        </w:tc>
+      </w:tr>
+      <w:tr>
+        <w:tc>
+          <w:tcPr>
+            <w:tcW w:w="3482" w:type="dxa"/>
+          </w:tcPr>
+          <w:p>
+            <w:pPr>
+              <w:rPr>
+                <w:lang w:val="en-US"/>
+              </w:rPr>
+            </w:pPr>
+          </w:p>
+        </w:tc>
+        <w:tc>
+          <w:tcPr>
+            <w:tcW w:w="1333" w:type="dxa"/>
+          </w:tcPr>
+          <w:p>
+            <w:pPr>
+              <w:rPr>
+                <w:lang w:val="en-US"/>
+              </w:rPr>
+            </w:pPr>
+          </w:p>
+        </w:tc>
+        <w:tc>
+          <w:tcPr>
+            <w:tcW w:w="4201" w:type="dxa"/>
+          </w:tcPr>
+          <w:p>
+            <w:pPr>
+              <w:rPr>
+                <w:lang w:val="en-US"/>
+              </w:rPr>
+            </w:pPr>
           </w:p>
         </w:tc>
       </w:tr>
@@ -1202,7 +1442,23 @@
                 <w:bCs/>
                 <w:lang w:val="en-US"/>
               </w:rPr>
-              <w:t>Motor_pos_vel_n</w:t>
+              <w:t>Motor_</w:t>
+            </w:r>
+            <w:r>
+              <w:rPr>
+                <w:b/>
+                <w:bCs/>
+                <w:lang w:val="en-US"/>
+              </w:rPr>
+              <w:t>pos_vel</w:t>
+            </w:r>
+            <w:r>
+              <w:rPr>
+                <w:b/>
+                <w:bCs/>
+                <w:lang w:val="en-US"/>
+              </w:rPr>
+              <w:t>_n</w:t>
             </w:r>
             <w:proofErr w:type="spellEnd"/>
           </w:p>
@@ -1392,13 +1648,7 @@
               <w:rPr>
                 <w:lang w:val="en-US"/>
               </w:rPr>
-              <w:t>Pos_</w:t>
-            </w:r>
-            <w:r>
-              <w:rPr>
-                <w:lang w:val="en-US"/>
-              </w:rPr>
-              <w:t>4</w:t>
+              <w:t>Pos_4</w:t>
             </w:r>
           </w:p>
         </w:tc>
@@ -1416,13 +1666,7 @@
               <w:rPr>
                 <w:lang w:val="en-US"/>
               </w:rPr>
-              <w:t>Pos_</w:t>
-            </w:r>
-            <w:r>
-              <w:rPr>
-                <w:lang w:val="en-US"/>
-              </w:rPr>
-              <w:t>3</w:t>
+              <w:t>Pos_3</w:t>
             </w:r>
           </w:p>
         </w:tc>
@@ -1440,13 +1684,7 @@
               <w:rPr>
                 <w:lang w:val="en-US"/>
               </w:rPr>
-              <w:t>Pos_</w:t>
-            </w:r>
-            <w:r>
-              <w:rPr>
-                <w:lang w:val="en-US"/>
-              </w:rPr>
-              <w:t>2</w:t>
+              <w:t>Pos_2</w:t>
             </w:r>
           </w:p>
         </w:tc>
@@ -1464,13 +1702,7 @@
               <w:rPr>
                 <w:lang w:val="en-US"/>
               </w:rPr>
-              <w:t>Pos_</w:t>
-            </w:r>
-            <w:r>
-              <w:rPr>
-                <w:lang w:val="en-US"/>
-              </w:rPr>
-              <w:t>1</w:t>
+              <w:t>Pos_1</w:t>
             </w:r>
           </w:p>
         </w:tc>
@@ -1488,13 +1720,7 @@
               <w:rPr>
                 <w:lang w:val="en-US"/>
               </w:rPr>
-              <w:t>Vel_</w:t>
-            </w:r>
-            <w:r>
-              <w:rPr>
-                <w:lang w:val="en-US"/>
-              </w:rPr>
-              <w:t>4</w:t>
+              <w:t>Vel_4</w:t>
             </w:r>
           </w:p>
         </w:tc>
@@ -1512,13 +1738,7 @@
               <w:rPr>
                 <w:lang w:val="en-US"/>
               </w:rPr>
-              <w:t>Vel_</w:t>
-            </w:r>
-            <w:r>
-              <w:rPr>
-                <w:lang w:val="en-US"/>
-              </w:rPr>
-              <w:t>3</w:t>
+              <w:t>Vel_3</w:t>
             </w:r>
           </w:p>
         </w:tc>
@@ -1536,13 +1756,7 @@
               <w:rPr>
                 <w:lang w:val="en-US"/>
               </w:rPr>
-              <w:t>Vel_</w:t>
-            </w:r>
-            <w:r>
-              <w:rPr>
-                <w:lang w:val="en-US"/>
-              </w:rPr>
-              <w:t>2</w:t>
+              <w:t>Vel_2</w:t>
             </w:r>
           </w:p>
         </w:tc>
@@ -1560,13 +1774,7 @@
               <w:rPr>
                 <w:lang w:val="en-US"/>
               </w:rPr>
-              <w:t>Vel_</w:t>
-            </w:r>
-            <w:r>
-              <w:rPr>
-                <w:lang w:val="en-US"/>
-              </w:rPr>
-              <w:t>1</w:t>
+              <w:t>Vel_1</w:t>
             </w:r>
           </w:p>
         </w:tc>
@@ -1616,55 +1824,31 @@
                 <w:bCs/>
                 <w:lang w:val="en-US"/>
               </w:rPr>
-              <w:t>Motor_pos_vel</w:t>
-            </w:r>
-            <w:r>
+              <w:t>Motor_ref_n</w:t>
+            </w:r>
+            <w:proofErr w:type="spellEnd"/>
+          </w:p>
+        </w:tc>
+        <w:tc>
+          <w:tcPr>
+            <w:tcW w:w="4602" w:type="dxa"/>
+            <w:gridSpan w:val="4"/>
+          </w:tcPr>
+          <w:p>
+            <w:pPr>
               <w:rPr>
                 <w:b/>
                 <w:bCs/>
                 <w:lang w:val="en-US"/>
               </w:rPr>
-              <w:t>_ref</w:t>
-            </w:r>
+            </w:pPr>
             <w:r>
               <w:rPr>
                 <w:b/>
                 <w:bCs/>
                 <w:lang w:val="en-US"/>
               </w:rPr>
-              <w:t>_n</w:t>
-            </w:r>
-            <w:proofErr w:type="spellEnd"/>
-          </w:p>
-        </w:tc>
-        <w:tc>
-          <w:tcPr>
-            <w:tcW w:w="4602" w:type="dxa"/>
-            <w:gridSpan w:val="4"/>
-          </w:tcPr>
-          <w:p>
-            <w:pPr>
-              <w:rPr>
-                <w:b/>
-                <w:bCs/>
-                <w:lang w:val="en-US"/>
-              </w:rPr>
-            </w:pPr>
-            <w:r>
-              <w:rPr>
-                <w:b/>
-                <w:bCs/>
-                <w:lang w:val="en-US"/>
-              </w:rPr>
-              <w:t>0x4n</w:t>
-            </w:r>
-            <w:r>
-              <w:rPr>
-                <w:b/>
-                <w:bCs/>
-                <w:lang w:val="en-US"/>
-              </w:rPr>
-              <w:t>1</w:t>
+              <w:t>0x4n1</w:t>
             </w:r>
           </w:p>
         </w:tc>
@@ -1830,19 +2014,7 @@
               <w:rPr>
                 <w:lang w:val="en-US"/>
               </w:rPr>
-              <w:t>Pos</w:t>
-            </w:r>
-            <w:r>
-              <w:rPr>
-                <w:lang w:val="en-US"/>
-              </w:rPr>
-              <w:t>_r_</w:t>
-            </w:r>
-            <w:r>
-              <w:rPr>
-                <w:lang w:val="en-US"/>
-              </w:rPr>
-              <w:t>4</w:t>
+              <w:t>Pos_r_4</w:t>
             </w:r>
           </w:p>
         </w:tc>
@@ -1914,19 +2086,7 @@
               <w:rPr>
                 <w:lang w:val="en-US"/>
               </w:rPr>
-              <w:t>Vel_</w:t>
-            </w:r>
-            <w:r>
-              <w:rPr>
-                <w:lang w:val="en-US"/>
-              </w:rPr>
-              <w:t>r_</w:t>
-            </w:r>
-            <w:r>
-              <w:rPr>
-                <w:lang w:val="en-US"/>
-              </w:rPr>
-              <w:t>4</w:t>
+              <w:t>Vel_r_4</w:t>
             </w:r>
           </w:p>
         </w:tc>
@@ -1980,19 +2140,7 @@
               <w:rPr>
                 <w:lang w:val="en-US"/>
               </w:rPr>
-              <w:t>Vel</w:t>
-            </w:r>
-            <w:r>
-              <w:rPr>
-                <w:lang w:val="en-US"/>
-              </w:rPr>
-              <w:t>_r</w:t>
-            </w:r>
-            <w:r>
-              <w:rPr>
-                <w:lang w:val="en-US"/>
-              </w:rPr>
-              <w:t>_1</w:t>
+              <w:t>Vel_r_1</w:t>
             </w:r>
           </w:p>
         </w:tc>
@@ -2063,7 +2211,19 @@
         <w:rPr>
           <w:lang w:val="en-US"/>
         </w:rPr>
-        <w:t xml:space="preserve">  (factor x1000)</w:t>
+        <w:t xml:space="preserve">  (factor x1000</w:t>
+      </w:r>
+      <w:r>
+        <w:rPr>
+          <w:lang w:val="en-US"/>
+        </w:rPr>
+        <w:t>, offset 1E6</w:t>
+      </w:r>
+      <w:r>
+        <w:rPr>
+          <w:lang w:val="en-US"/>
+        </w:rPr>
+        <w:t>)</w:t>
       </w:r>
     </w:p>
     <w:p>
@@ -2077,19 +2237,7 @@
         <w:rPr>
           <w:lang w:val="en-US"/>
         </w:rPr>
-        <w:t>Pos</w:t>
-      </w:r>
-      <w:r>
-        <w:rPr>
-          <w:lang w:val="en-US"/>
-        </w:rPr>
-        <w:t>_r</w:t>
-      </w:r>
-      <w:r>
-        <w:rPr>
-          <w:lang w:val="en-US"/>
-        </w:rPr>
-        <w:t>_n</w:t>
+        <w:t>Pos_r_n</w:t>
       </w:r>
       <w:proofErr w:type="spellEnd"/>
       <w:r>
@@ -2138,7 +2286,19 @@
         <w:rPr>
           <w:lang w:val="en-US"/>
         </w:rPr>
-        <w:t xml:space="preserve"> [rad]  (factor x1000)</w:t>
+        <w:t xml:space="preserve"> [rad]  (factor x1000</w:t>
+      </w:r>
+      <w:r>
+        <w:rPr>
+          <w:lang w:val="en-US"/>
+        </w:rPr>
+        <w:t>, offset 1E6</w:t>
+      </w:r>
+      <w:r>
+        <w:rPr>
+          <w:lang w:val="en-US"/>
+        </w:rPr>
+        <w:t>)</w:t>
       </w:r>
     </w:p>
     <w:p>
@@ -2152,13 +2312,7 @@
         <w:rPr>
           <w:lang w:val="en-US"/>
         </w:rPr>
-        <w:t>Vel</w:t>
-      </w:r>
-      <w:r>
-        <w:rPr>
-          <w:lang w:val="en-US"/>
-        </w:rPr>
-        <w:t>_n</w:t>
+        <w:t>Vel_n</w:t>
       </w:r>
       <w:proofErr w:type="spellEnd"/>
       <w:r>
@@ -2211,7 +2365,19 @@
         <w:rPr>
           <w:lang w:val="en-US"/>
         </w:rPr>
-        <w:t xml:space="preserve">  (factor x1000)</w:t>
+        <w:t xml:space="preserve">  (factor x1000</w:t>
+      </w:r>
+      <w:r>
+        <w:rPr>
+          <w:lang w:val="en-US"/>
+        </w:rPr>
+        <w:t>, offset 1E6</w:t>
+      </w:r>
+      <w:r>
+        <w:rPr>
+          <w:lang w:val="en-US"/>
+        </w:rPr>
+        <w:t>)</w:t>
       </w:r>
     </w:p>
     <w:p>
@@ -2225,19 +2391,7 @@
         <w:rPr>
           <w:lang w:val="en-US"/>
         </w:rPr>
-        <w:t>Vel</w:t>
-      </w:r>
-      <w:r>
-        <w:rPr>
-          <w:lang w:val="en-US"/>
-        </w:rPr>
-        <w:t>_r</w:t>
-      </w:r>
-      <w:r>
-        <w:rPr>
-          <w:lang w:val="en-US"/>
-        </w:rPr>
-        <w:t>_n</w:t>
+        <w:t>Vel_r_n</w:t>
       </w:r>
       <w:proofErr w:type="spellEnd"/>
       <w:r>
@@ -2286,8 +2440,521 @@
         <w:rPr>
           <w:lang w:val="en-US"/>
         </w:rPr>
-        <w:t xml:space="preserve"> [rad/s]  (factor x1000)</w:t>
-      </w:r>
+        <w:t xml:space="preserve"> [rad/s]  (factor x1000</w:t>
+      </w:r>
+      <w:r>
+        <w:rPr>
+          <w:lang w:val="en-US"/>
+        </w:rPr>
+        <w:t>, offset 1E6</w:t>
+      </w:r>
+      <w:r>
+        <w:rPr>
+          <w:lang w:val="en-US"/>
+        </w:rPr>
+        <w:t>)</w:t>
+      </w:r>
+    </w:p>
+    <w:tbl>
+      <w:tblPr>
+        <w:tblStyle w:val="Tabelamrea"/>
+        <w:tblW w:w="0" w:type="auto"/>
+        <w:tblLook w:val="04A0" w:firstRow="1" w:lastRow="0" w:firstColumn="1" w:lastColumn="0" w:noHBand="0" w:noVBand="1"/>
+      </w:tblPr>
+      <w:tblGrid>
+        <w:gridCol w:w="1317"/>
+        <w:gridCol w:w="1259"/>
+        <w:gridCol w:w="1025"/>
+        <w:gridCol w:w="1020"/>
+        <w:gridCol w:w="1002"/>
+        <w:gridCol w:w="1219"/>
+        <w:gridCol w:w="1172"/>
+        <w:gridCol w:w="1002"/>
+      </w:tblGrid>
+      <w:tr>
+        <w:tc>
+          <w:tcPr>
+            <w:tcW w:w="4488" w:type="dxa"/>
+            <w:gridSpan w:val="4"/>
+          </w:tcPr>
+          <w:p>
+            <w:pPr>
+              <w:rPr>
+                <w:b/>
+                <w:bCs/>
+                <w:lang w:val="en-US"/>
+              </w:rPr>
+            </w:pPr>
+            <w:proofErr w:type="spellStart"/>
+            <w:r>
+              <w:rPr>
+                <w:b/>
+                <w:bCs/>
+                <w:lang w:val="en-US"/>
+              </w:rPr>
+              <w:lastRenderedPageBreak/>
+              <w:t>Motor_status_n</w:t>
+            </w:r>
+            <w:proofErr w:type="spellEnd"/>
+          </w:p>
+        </w:tc>
+        <w:tc>
+          <w:tcPr>
+            <w:tcW w:w="4528" w:type="dxa"/>
+            <w:gridSpan w:val="4"/>
+          </w:tcPr>
+          <w:p>
+            <w:pPr>
+              <w:rPr>
+                <w:b/>
+                <w:bCs/>
+                <w:lang w:val="en-US"/>
+              </w:rPr>
+            </w:pPr>
+            <w:r>
+              <w:rPr>
+                <w:b/>
+                <w:bCs/>
+                <w:lang w:val="en-US"/>
+              </w:rPr>
+              <w:t>0x4n</w:t>
+            </w:r>
+            <w:r>
+              <w:rPr>
+                <w:b/>
+                <w:bCs/>
+                <w:lang w:val="en-US"/>
+              </w:rPr>
+              <w:t>2</w:t>
+            </w:r>
+          </w:p>
+        </w:tc>
+      </w:tr>
+      <w:tr>
+        <w:tc>
+          <w:tcPr>
+            <w:tcW w:w="1359" w:type="dxa"/>
+          </w:tcPr>
+          <w:p>
+            <w:pPr>
+              <w:rPr>
+                <w:lang w:val="en-US"/>
+              </w:rPr>
+            </w:pPr>
+            <w:r>
+              <w:rPr>
+                <w:lang w:val="en-US"/>
+              </w:rPr>
+              <w:t>B0</w:t>
+            </w:r>
+          </w:p>
+        </w:tc>
+        <w:tc>
+          <w:tcPr>
+            <w:tcW w:w="1028" w:type="dxa"/>
+          </w:tcPr>
+          <w:p>
+            <w:pPr>
+              <w:rPr>
+                <w:lang w:val="en-US"/>
+              </w:rPr>
+            </w:pPr>
+            <w:r>
+              <w:rPr>
+                <w:lang w:val="en-US"/>
+              </w:rPr>
+              <w:t>B1</w:t>
+            </w:r>
+          </w:p>
+        </w:tc>
+        <w:tc>
+          <w:tcPr>
+            <w:tcW w:w="1053" w:type="dxa"/>
+          </w:tcPr>
+          <w:p>
+            <w:pPr>
+              <w:rPr>
+                <w:lang w:val="en-US"/>
+              </w:rPr>
+            </w:pPr>
+            <w:r>
+              <w:rPr>
+                <w:lang w:val="en-US"/>
+              </w:rPr>
+              <w:t>B2</w:t>
+            </w:r>
+          </w:p>
+        </w:tc>
+        <w:tc>
+          <w:tcPr>
+            <w:tcW w:w="1048" w:type="dxa"/>
+          </w:tcPr>
+          <w:p>
+            <w:pPr>
+              <w:rPr>
+                <w:lang w:val="en-US"/>
+              </w:rPr>
+            </w:pPr>
+            <w:r>
+              <w:rPr>
+                <w:lang w:val="en-US"/>
+              </w:rPr>
+              <w:t>B3</w:t>
+            </w:r>
+          </w:p>
+        </w:tc>
+        <w:tc>
+          <w:tcPr>
+            <w:tcW w:w="1029" w:type="dxa"/>
+          </w:tcPr>
+          <w:p>
+            <w:pPr>
+              <w:rPr>
+                <w:lang w:val="en-US"/>
+              </w:rPr>
+            </w:pPr>
+            <w:r>
+              <w:rPr>
+                <w:lang w:val="en-US"/>
+              </w:rPr>
+              <w:t>B4</w:t>
+            </w:r>
+          </w:p>
+        </w:tc>
+        <w:tc>
+          <w:tcPr>
+            <w:tcW w:w="1260" w:type="dxa"/>
+          </w:tcPr>
+          <w:p>
+            <w:pPr>
+              <w:rPr>
+                <w:lang w:val="en-US"/>
+              </w:rPr>
+            </w:pPr>
+            <w:r>
+              <w:rPr>
+                <w:lang w:val="en-US"/>
+              </w:rPr>
+              <w:t>B5</w:t>
+            </w:r>
+          </w:p>
+        </w:tc>
+        <w:tc>
+          <w:tcPr>
+            <w:tcW w:w="1210" w:type="dxa"/>
+          </w:tcPr>
+          <w:p>
+            <w:pPr>
+              <w:rPr>
+                <w:lang w:val="en-US"/>
+              </w:rPr>
+            </w:pPr>
+            <w:r>
+              <w:rPr>
+                <w:lang w:val="en-US"/>
+              </w:rPr>
+              <w:t>B6</w:t>
+            </w:r>
+          </w:p>
+        </w:tc>
+        <w:tc>
+          <w:tcPr>
+            <w:tcW w:w="1029" w:type="dxa"/>
+          </w:tcPr>
+          <w:p>
+            <w:pPr>
+              <w:rPr>
+                <w:lang w:val="en-US"/>
+              </w:rPr>
+            </w:pPr>
+            <w:r>
+              <w:rPr>
+                <w:lang w:val="en-US"/>
+              </w:rPr>
+              <w:t>B7</w:t>
+            </w:r>
+          </w:p>
+        </w:tc>
+      </w:tr>
+      <w:tr>
+        <w:tc>
+          <w:tcPr>
+            <w:tcW w:w="1359" w:type="dxa"/>
+          </w:tcPr>
+          <w:p>
+            <w:pPr>
+              <w:rPr>
+                <w:lang w:val="en-US"/>
+              </w:rPr>
+            </w:pPr>
+            <w:r>
+              <w:rPr>
+                <w:lang w:val="en-US"/>
+              </w:rPr>
+              <w:t>MS1</w:t>
+            </w:r>
+          </w:p>
+        </w:tc>
+        <w:tc>
+          <w:tcPr>
+            <w:tcW w:w="1028" w:type="dxa"/>
+          </w:tcPr>
+          <w:p>
+            <w:pPr>
+              <w:rPr>
+                <w:lang w:val="en-US"/>
+              </w:rPr>
+            </w:pPr>
+            <w:r>
+              <w:rPr>
+                <w:lang w:val="en-US"/>
+              </w:rPr>
+              <w:t>M_ERROR</w:t>
+            </w:r>
+          </w:p>
+        </w:tc>
+        <w:tc>
+          <w:tcPr>
+            <w:tcW w:w="1053" w:type="dxa"/>
+          </w:tcPr>
+          <w:p>
+            <w:pPr>
+              <w:rPr>
+                <w:lang w:val="en-US"/>
+              </w:rPr>
+            </w:pPr>
+            <w:r>
+              <w:rPr>
+                <w:lang w:val="en-US"/>
+              </w:rPr>
+              <w:t>Res</w:t>
+            </w:r>
+          </w:p>
+        </w:tc>
+        <w:tc>
+          <w:tcPr>
+            <w:tcW w:w="1048" w:type="dxa"/>
+          </w:tcPr>
+          <w:p>
+            <w:pPr>
+              <w:rPr>
+                <w:lang w:val="en-US"/>
+              </w:rPr>
+            </w:pPr>
+            <w:r>
+              <w:rPr>
+                <w:lang w:val="en-US"/>
+              </w:rPr>
+              <w:t>Res</w:t>
+            </w:r>
+          </w:p>
+        </w:tc>
+        <w:tc>
+          <w:tcPr>
+            <w:tcW w:w="1029" w:type="dxa"/>
+          </w:tcPr>
+          <w:p>
+            <w:pPr>
+              <w:rPr>
+                <w:lang w:val="en-US"/>
+              </w:rPr>
+            </w:pPr>
+            <w:r>
+              <w:rPr>
+                <w:lang w:val="en-US"/>
+              </w:rPr>
+              <w:t>Res</w:t>
+            </w:r>
+          </w:p>
+        </w:tc>
+        <w:tc>
+          <w:tcPr>
+            <w:tcW w:w="1260" w:type="dxa"/>
+          </w:tcPr>
+          <w:p>
+            <w:pPr>
+              <w:rPr>
+                <w:lang w:val="en-US"/>
+              </w:rPr>
+            </w:pPr>
+            <w:r>
+              <w:rPr>
+                <w:lang w:val="en-US"/>
+              </w:rPr>
+              <w:t>Res</w:t>
+            </w:r>
+          </w:p>
+        </w:tc>
+        <w:tc>
+          <w:tcPr>
+            <w:tcW w:w="1210" w:type="dxa"/>
+          </w:tcPr>
+          <w:p>
+            <w:pPr>
+              <w:rPr>
+                <w:lang w:val="en-US"/>
+              </w:rPr>
+            </w:pPr>
+            <w:r>
+              <w:rPr>
+                <w:lang w:val="en-US"/>
+              </w:rPr>
+              <w:t>Res</w:t>
+            </w:r>
+          </w:p>
+        </w:tc>
+        <w:tc>
+          <w:tcPr>
+            <w:tcW w:w="1029" w:type="dxa"/>
+          </w:tcPr>
+          <w:p>
+            <w:pPr>
+              <w:rPr>
+                <w:lang w:val="en-US"/>
+              </w:rPr>
+            </w:pPr>
+            <w:r>
+              <w:rPr>
+                <w:lang w:val="en-US"/>
+              </w:rPr>
+              <w:t>Res</w:t>
+            </w:r>
+          </w:p>
+        </w:tc>
+      </w:tr>
+    </w:tbl>
+    <w:p>
+      <w:pPr>
+        <w:rPr>
+          <w:lang w:val="en-US"/>
+        </w:rPr>
+      </w:pPr>
+    </w:p>
+    <w:tbl>
+      <w:tblPr>
+        <w:tblStyle w:val="Tabelamrea"/>
+        <w:tblW w:w="0" w:type="auto"/>
+        <w:tblLook w:val="04A0" w:firstRow="1" w:lastRow="0" w:firstColumn="1" w:lastColumn="0" w:noHBand="0" w:noVBand="1"/>
+      </w:tblPr>
+      <w:tblGrid>
+        <w:gridCol w:w="4508"/>
+        <w:gridCol w:w="4508"/>
+      </w:tblGrid>
+      <w:tr>
+        <w:tc>
+          <w:tcPr>
+            <w:tcW w:w="4508" w:type="dxa"/>
+          </w:tcPr>
+          <w:p>
+            <w:pPr>
+              <w:rPr>
+                <w:lang w:val="en-US"/>
+              </w:rPr>
+            </w:pPr>
+            <w:r>
+              <w:rPr>
+                <w:lang w:val="en-US"/>
+              </w:rPr>
+              <w:t>M_ERROR</w:t>
+            </w:r>
+          </w:p>
+        </w:tc>
+        <w:tc>
+          <w:tcPr>
+            <w:tcW w:w="4508" w:type="dxa"/>
+          </w:tcPr>
+          <w:p>
+            <w:pPr>
+              <w:rPr>
+                <w:lang w:val="en-US"/>
+              </w:rPr>
+            </w:pPr>
+          </w:p>
+        </w:tc>
+      </w:tr>
+      <w:tr>
+        <w:tc>
+          <w:tcPr>
+            <w:tcW w:w="4508" w:type="dxa"/>
+          </w:tcPr>
+          <w:p>
+            <w:pPr>
+              <w:rPr>
+                <w:lang w:val="en-US"/>
+              </w:rPr>
+            </w:pPr>
+            <w:r>
+              <w:rPr>
+                <w:lang w:val="en-US"/>
+              </w:rPr>
+              <w:t>0</w:t>
+            </w:r>
+          </w:p>
+        </w:tc>
+        <w:tc>
+          <w:tcPr>
+            <w:tcW w:w="4508" w:type="dxa"/>
+          </w:tcPr>
+          <w:p>
+            <w:pPr>
+              <w:rPr>
+                <w:lang w:val="en-US"/>
+              </w:rPr>
+            </w:pPr>
+            <w:r>
+              <w:rPr>
+                <w:lang w:val="en-US"/>
+              </w:rPr>
+              <w:t>No error</w:t>
+            </w:r>
+          </w:p>
+        </w:tc>
+      </w:tr>
+      <w:tr>
+        <w:tc>
+          <w:tcPr>
+            <w:tcW w:w="4508" w:type="dxa"/>
+          </w:tcPr>
+          <w:p>
+            <w:pPr>
+              <w:rPr>
+                <w:lang w:val="en-US"/>
+              </w:rPr>
+            </w:pPr>
+            <w:r>
+              <w:rPr>
+                <w:lang w:val="en-US"/>
+              </w:rPr>
+              <w:t>1….255</w:t>
+            </w:r>
+          </w:p>
+        </w:tc>
+        <w:tc>
+          <w:tcPr>
+            <w:tcW w:w="4508" w:type="dxa"/>
+          </w:tcPr>
+          <w:p>
+            <w:pPr>
+              <w:rPr>
+                <w:lang w:val="en-US"/>
+              </w:rPr>
+            </w:pPr>
+            <w:r>
+              <w:rPr>
+                <w:lang w:val="en-US"/>
+              </w:rPr>
+              <w:t>Error code</w:t>
+            </w:r>
+          </w:p>
+        </w:tc>
+      </w:tr>
+    </w:tbl>
+    <w:p>
+      <w:pPr>
+        <w:rPr>
+          <w:lang w:val="en-US"/>
+        </w:rPr>
+      </w:pPr>
     </w:p>
     <w:tbl>
       <w:tblPr>
@@ -2326,7 +2993,7 @@
                 <w:bCs/>
                 <w:lang w:val="en-US"/>
               </w:rPr>
-              <w:t>Motor_status_</w:t>
+              <w:t>Motor_</w:t>
             </w:r>
             <w:r>
               <w:rPr>
@@ -2334,7 +3001,15 @@
                 <w:bCs/>
                 <w:lang w:val="en-US"/>
               </w:rPr>
-              <w:t>n</w:t>
+              <w:t>command</w:t>
+            </w:r>
+            <w:r>
+              <w:rPr>
+                <w:b/>
+                <w:bCs/>
+                <w:lang w:val="en-US"/>
+              </w:rPr>
+              <w:t>_n</w:t>
             </w:r>
             <w:proofErr w:type="spellEnd"/>
           </w:p>
@@ -2366,7 +3041,7 @@
                 <w:bCs/>
                 <w:lang w:val="en-US"/>
               </w:rPr>
-              <w:t>2</w:t>
+              <w:t>3</w:t>
             </w:r>
           </w:p>
         </w:tc>
@@ -2532,31 +3207,589 @@
               <w:rPr>
                 <w:lang w:val="en-US"/>
               </w:rPr>
+              <w:t>M</w:t>
+            </w:r>
+            <w:r>
+              <w:rPr>
+                <w:lang w:val="en-US"/>
+              </w:rPr>
+              <w:t>C</w:t>
+            </w:r>
+            <w:r>
+              <w:rPr>
+                <w:lang w:val="en-US"/>
+              </w:rPr>
+              <w:t>1</w:t>
+            </w:r>
+          </w:p>
+        </w:tc>
+        <w:tc>
+          <w:tcPr>
+            <w:tcW w:w="1028" w:type="dxa"/>
+          </w:tcPr>
+          <w:p>
+            <w:pPr>
+              <w:rPr>
+                <w:lang w:val="en-US"/>
+              </w:rPr>
+            </w:pPr>
+            <w:r>
+              <w:rPr>
+                <w:lang w:val="en-US"/>
+              </w:rPr>
+              <w:t>M</w:t>
+            </w:r>
+            <w:r>
+              <w:rPr>
+                <w:lang w:val="en-US"/>
+              </w:rPr>
+              <w:t>C</w:t>
+            </w:r>
+            <w:r>
+              <w:rPr>
+                <w:lang w:val="en-US"/>
+              </w:rPr>
+              <w:t>2</w:t>
+            </w:r>
+          </w:p>
+        </w:tc>
+        <w:tc>
+          <w:tcPr>
+            <w:tcW w:w="1053" w:type="dxa"/>
+          </w:tcPr>
+          <w:p>
+            <w:pPr>
+              <w:rPr>
+                <w:lang w:val="en-US"/>
+              </w:rPr>
+            </w:pPr>
+            <w:r>
+              <w:rPr>
+                <w:lang w:val="en-US"/>
+              </w:rPr>
+              <w:t>Res</w:t>
+            </w:r>
+          </w:p>
+        </w:tc>
+        <w:tc>
+          <w:tcPr>
+            <w:tcW w:w="1048" w:type="dxa"/>
+          </w:tcPr>
+          <w:p>
+            <w:pPr>
+              <w:rPr>
+                <w:lang w:val="en-US"/>
+              </w:rPr>
+            </w:pPr>
+            <w:r>
+              <w:rPr>
+                <w:lang w:val="en-US"/>
+              </w:rPr>
+              <w:t>Res</w:t>
+            </w:r>
+          </w:p>
+        </w:tc>
+        <w:tc>
+          <w:tcPr>
+            <w:tcW w:w="1029" w:type="dxa"/>
+          </w:tcPr>
+          <w:p>
+            <w:pPr>
+              <w:rPr>
+                <w:lang w:val="en-US"/>
+              </w:rPr>
+            </w:pPr>
+            <w:r>
+              <w:rPr>
+                <w:lang w:val="en-US"/>
+              </w:rPr>
+              <w:t>Res</w:t>
+            </w:r>
+          </w:p>
+        </w:tc>
+        <w:tc>
+          <w:tcPr>
+            <w:tcW w:w="1260" w:type="dxa"/>
+          </w:tcPr>
+          <w:p>
+            <w:pPr>
+              <w:rPr>
+                <w:lang w:val="en-US"/>
+              </w:rPr>
+            </w:pPr>
+            <w:r>
+              <w:rPr>
+                <w:lang w:val="en-US"/>
+              </w:rPr>
+              <w:t>Res</w:t>
+            </w:r>
+          </w:p>
+        </w:tc>
+        <w:tc>
+          <w:tcPr>
+            <w:tcW w:w="1210" w:type="dxa"/>
+          </w:tcPr>
+          <w:p>
+            <w:pPr>
+              <w:rPr>
+                <w:lang w:val="en-US"/>
+              </w:rPr>
+            </w:pPr>
+            <w:r>
+              <w:rPr>
+                <w:lang w:val="en-US"/>
+              </w:rPr>
+              <w:t>Res</w:t>
+            </w:r>
+          </w:p>
+        </w:tc>
+        <w:tc>
+          <w:tcPr>
+            <w:tcW w:w="1029" w:type="dxa"/>
+          </w:tcPr>
+          <w:p>
+            <w:pPr>
+              <w:rPr>
+                <w:lang w:val="en-US"/>
+              </w:rPr>
+            </w:pPr>
+            <w:r>
+              <w:rPr>
+                <w:lang w:val="en-US"/>
+              </w:rPr>
+              <w:t>Res</w:t>
+            </w:r>
+          </w:p>
+        </w:tc>
+      </w:tr>
+    </w:tbl>
+    <w:p>
+      <w:pPr>
+        <w:rPr>
+          <w:lang w:val="en-US"/>
+        </w:rPr>
+      </w:pPr>
+    </w:p>
+    <w:p>
+      <w:pPr>
+        <w:rPr>
+          <w:lang w:val="en-US"/>
+        </w:rPr>
+      </w:pPr>
+      <w:proofErr w:type="spellStart"/>
+      <w:r>
+        <w:rPr>
+          <w:lang w:val="en-US"/>
+        </w:rPr>
+        <w:t>Vsebina</w:t>
+      </w:r>
+      <w:proofErr w:type="spellEnd"/>
+      <w:r>
+        <w:rPr>
+          <w:lang w:val="en-US"/>
+        </w:rPr>
+        <w:t xml:space="preserve"> MC1</w:t>
+      </w:r>
+      <w:r>
+        <w:rPr>
+          <w:lang w:val="en-US"/>
+        </w:rPr>
+        <w:t xml:space="preserve"> in</w:t>
+      </w:r>
+      <w:r>
+        <w:rPr>
+          <w:lang w:val="en-US"/>
+        </w:rPr>
+        <w:t xml:space="preserve"> </w:t>
+      </w:r>
+      <w:r>
+        <w:rPr>
+          <w:lang w:val="en-US"/>
+        </w:rPr>
+        <w:t>MS1</w:t>
+      </w:r>
+      <w:r>
+        <w:rPr>
+          <w:lang w:val="en-US"/>
+        </w:rPr>
+        <w:t xml:space="preserve">. MC1 </w:t>
+      </w:r>
+      <w:proofErr w:type="spellStart"/>
+      <w:r>
+        <w:rPr>
+          <w:lang w:val="en-US"/>
+        </w:rPr>
+        <w:t>Pošlje</w:t>
+      </w:r>
+      <w:proofErr w:type="spellEnd"/>
+      <w:r>
+        <w:rPr>
+          <w:lang w:val="en-US"/>
+        </w:rPr>
+        <w:t xml:space="preserve"> </w:t>
+      </w:r>
+      <w:proofErr w:type="spellStart"/>
+      <w:r>
+        <w:rPr>
+          <w:lang w:val="en-US"/>
+        </w:rPr>
+        <w:t>nadzornik</w:t>
+      </w:r>
+      <w:proofErr w:type="spellEnd"/>
+      <w:r>
+        <w:rPr>
+          <w:lang w:val="en-US"/>
+        </w:rPr>
+        <w:t xml:space="preserve">, </w:t>
+      </w:r>
+      <w:proofErr w:type="spellStart"/>
+      <w:r>
+        <w:rPr>
+          <w:lang w:val="en-US"/>
+        </w:rPr>
+        <w:t>motorni</w:t>
+      </w:r>
+      <w:proofErr w:type="spellEnd"/>
+      <w:r>
+        <w:rPr>
+          <w:lang w:val="en-US"/>
+        </w:rPr>
+        <w:t xml:space="preserve"> </w:t>
+      </w:r>
+      <w:proofErr w:type="spellStart"/>
+      <w:r>
+        <w:rPr>
+          <w:lang w:val="en-US"/>
+        </w:rPr>
+        <w:t>krmilnik</w:t>
+      </w:r>
+      <w:proofErr w:type="spellEnd"/>
+      <w:r>
+        <w:rPr>
+          <w:lang w:val="en-US"/>
+        </w:rPr>
+        <w:t xml:space="preserve"> </w:t>
+      </w:r>
+      <w:proofErr w:type="spellStart"/>
+      <w:r>
+        <w:rPr>
+          <w:lang w:val="en-US"/>
+        </w:rPr>
+        <w:t>periodično</w:t>
+      </w:r>
+      <w:proofErr w:type="spellEnd"/>
+      <w:r>
+        <w:rPr>
+          <w:lang w:val="en-US"/>
+        </w:rPr>
+        <w:t xml:space="preserve"> </w:t>
+      </w:r>
+      <w:proofErr w:type="spellStart"/>
+      <w:r>
+        <w:rPr>
+          <w:lang w:val="en-US"/>
+        </w:rPr>
+        <w:t>pošilja</w:t>
+      </w:r>
+      <w:proofErr w:type="spellEnd"/>
+      <w:r>
+        <w:rPr>
+          <w:lang w:val="en-US"/>
+        </w:rPr>
+        <w:t xml:space="preserve"> </w:t>
+      </w:r>
+      <w:proofErr w:type="spellStart"/>
+      <w:r>
+        <w:rPr>
+          <w:lang w:val="en-US"/>
+        </w:rPr>
+        <w:t>nazaj</w:t>
+      </w:r>
+      <w:proofErr w:type="spellEnd"/>
+      <w:r>
+        <w:rPr>
+          <w:lang w:val="en-US"/>
+        </w:rPr>
+        <w:t xml:space="preserve"> MS1 status</w:t>
+      </w:r>
+    </w:p>
+    <w:tbl>
+      <w:tblPr>
+        <w:tblStyle w:val="Tabelamrea"/>
+        <w:tblW w:w="0" w:type="auto"/>
+        <w:tblLook w:val="04A0" w:firstRow="1" w:lastRow="0" w:firstColumn="1" w:lastColumn="0" w:noHBand="0" w:noVBand="1"/>
+      </w:tblPr>
+      <w:tblGrid>
+        <w:gridCol w:w="1576"/>
+        <w:gridCol w:w="1016"/>
+        <w:gridCol w:w="1022"/>
+        <w:gridCol w:w="1017"/>
+        <w:gridCol w:w="999"/>
+        <w:gridCol w:w="1217"/>
+        <w:gridCol w:w="1170"/>
+        <w:gridCol w:w="999"/>
+      </w:tblGrid>
+      <w:tr>
+        <w:tc>
+          <w:tcPr>
+            <w:tcW w:w="4631" w:type="dxa"/>
+            <w:gridSpan w:val="4"/>
+          </w:tcPr>
+          <w:p>
+            <w:pPr>
+              <w:rPr>
+                <w:b/>
+                <w:bCs/>
+                <w:lang w:val="en-US"/>
+              </w:rPr>
+            </w:pPr>
+            <w:r>
+              <w:rPr>
+                <w:b/>
+                <w:bCs/>
+                <w:lang w:val="en-US"/>
+              </w:rPr>
+              <w:t>MC1</w:t>
+            </w:r>
+            <w:r>
+              <w:rPr>
+                <w:b/>
+                <w:bCs/>
+                <w:lang w:val="en-US"/>
+              </w:rPr>
+              <w:t xml:space="preserve"> / </w:t>
+            </w:r>
+            <w:r>
+              <w:rPr>
+                <w:b/>
+                <w:bCs/>
+                <w:lang w:val="en-US"/>
+              </w:rPr>
               <w:t>MS1</w:t>
             </w:r>
           </w:p>
         </w:tc>
         <w:tc>
           <w:tcPr>
-            <w:tcW w:w="1028" w:type="dxa"/>
-          </w:tcPr>
-          <w:p>
-            <w:pPr>
-              <w:rPr>
-                <w:lang w:val="en-US"/>
-              </w:rPr>
-            </w:pPr>
-            <w:r>
-              <w:rPr>
-                <w:lang w:val="en-US"/>
-              </w:rPr>
-              <w:t>MS2</w:t>
-            </w:r>
-          </w:p>
-        </w:tc>
-        <w:tc>
-          <w:tcPr>
-            <w:tcW w:w="1053" w:type="dxa"/>
+            <w:tcW w:w="4385" w:type="dxa"/>
+            <w:gridSpan w:val="4"/>
+          </w:tcPr>
+          <w:p>
+            <w:pPr>
+              <w:rPr>
+                <w:b/>
+                <w:bCs/>
+                <w:lang w:val="en-US"/>
+              </w:rPr>
+            </w:pPr>
+          </w:p>
+        </w:tc>
+      </w:tr>
+      <w:tr>
+        <w:tc>
+          <w:tcPr>
+            <w:tcW w:w="1576" w:type="dxa"/>
+          </w:tcPr>
+          <w:p>
+            <w:pPr>
+              <w:rPr>
+                <w:lang w:val="en-US"/>
+              </w:rPr>
+            </w:pPr>
+            <w:r>
+              <w:rPr>
+                <w:lang w:val="en-US"/>
+              </w:rPr>
+              <w:t>B0</w:t>
+            </w:r>
+          </w:p>
+        </w:tc>
+        <w:tc>
+          <w:tcPr>
+            <w:tcW w:w="1016" w:type="dxa"/>
+          </w:tcPr>
+          <w:p>
+            <w:pPr>
+              <w:rPr>
+                <w:lang w:val="en-US"/>
+              </w:rPr>
+            </w:pPr>
+            <w:r>
+              <w:rPr>
+                <w:lang w:val="en-US"/>
+              </w:rPr>
+              <w:t>B1</w:t>
+            </w:r>
+          </w:p>
+        </w:tc>
+        <w:tc>
+          <w:tcPr>
+            <w:tcW w:w="1022" w:type="dxa"/>
+          </w:tcPr>
+          <w:p>
+            <w:pPr>
+              <w:rPr>
+                <w:lang w:val="en-US"/>
+              </w:rPr>
+            </w:pPr>
+            <w:r>
+              <w:rPr>
+                <w:lang w:val="en-US"/>
+              </w:rPr>
+              <w:t>B2</w:t>
+            </w:r>
+          </w:p>
+        </w:tc>
+        <w:tc>
+          <w:tcPr>
+            <w:tcW w:w="1017" w:type="dxa"/>
+          </w:tcPr>
+          <w:p>
+            <w:pPr>
+              <w:rPr>
+                <w:lang w:val="en-US"/>
+              </w:rPr>
+            </w:pPr>
+            <w:r>
+              <w:rPr>
+                <w:lang w:val="en-US"/>
+              </w:rPr>
+              <w:t>B3</w:t>
+            </w:r>
+          </w:p>
+        </w:tc>
+        <w:tc>
+          <w:tcPr>
+            <w:tcW w:w="999" w:type="dxa"/>
+          </w:tcPr>
+          <w:p>
+            <w:pPr>
+              <w:rPr>
+                <w:lang w:val="en-US"/>
+              </w:rPr>
+            </w:pPr>
+            <w:r>
+              <w:rPr>
+                <w:lang w:val="en-US"/>
+              </w:rPr>
+              <w:t>B4</w:t>
+            </w:r>
+          </w:p>
+        </w:tc>
+        <w:tc>
+          <w:tcPr>
+            <w:tcW w:w="1217" w:type="dxa"/>
+          </w:tcPr>
+          <w:p>
+            <w:pPr>
+              <w:rPr>
+                <w:lang w:val="en-US"/>
+              </w:rPr>
+            </w:pPr>
+            <w:r>
+              <w:rPr>
+                <w:lang w:val="en-US"/>
+              </w:rPr>
+              <w:t>B5</w:t>
+            </w:r>
+          </w:p>
+        </w:tc>
+        <w:tc>
+          <w:tcPr>
+            <w:tcW w:w="1170" w:type="dxa"/>
+          </w:tcPr>
+          <w:p>
+            <w:pPr>
+              <w:rPr>
+                <w:lang w:val="en-US"/>
+              </w:rPr>
+            </w:pPr>
+            <w:r>
+              <w:rPr>
+                <w:lang w:val="en-US"/>
+              </w:rPr>
+              <w:t>B6</w:t>
+            </w:r>
+          </w:p>
+        </w:tc>
+        <w:tc>
+          <w:tcPr>
+            <w:tcW w:w="999" w:type="dxa"/>
+          </w:tcPr>
+          <w:p>
+            <w:pPr>
+              <w:rPr>
+                <w:lang w:val="en-US"/>
+              </w:rPr>
+            </w:pPr>
+            <w:r>
+              <w:rPr>
+                <w:lang w:val="en-US"/>
+              </w:rPr>
+              <w:t>B7</w:t>
+            </w:r>
+          </w:p>
+        </w:tc>
+      </w:tr>
+      <w:tr>
+        <w:tc>
+          <w:tcPr>
+            <w:tcW w:w="1576" w:type="dxa"/>
+          </w:tcPr>
+          <w:p>
+            <w:pPr>
+              <w:rPr>
+                <w:lang w:val="en-US"/>
+              </w:rPr>
+            </w:pPr>
+            <w:r>
+              <w:rPr>
+                <w:lang w:val="en-US"/>
+              </w:rPr>
+              <w:t>M_DRIVE_EN</w:t>
+            </w:r>
+          </w:p>
+        </w:tc>
+        <w:tc>
+          <w:tcPr>
+            <w:tcW w:w="1016" w:type="dxa"/>
+          </w:tcPr>
+          <w:p>
+            <w:pPr>
+              <w:rPr>
+                <w:lang w:val="en-US"/>
+              </w:rPr>
+            </w:pPr>
+            <w:r>
+              <w:rPr>
+                <w:lang w:val="en-US"/>
+              </w:rPr>
+              <w:t>M_EN</w:t>
+            </w:r>
+          </w:p>
+        </w:tc>
+        <w:tc>
+          <w:tcPr>
+            <w:tcW w:w="4255" w:type="dxa"/>
+            <w:gridSpan w:val="4"/>
+          </w:tcPr>
+          <w:p>
+            <w:pPr>
+              <w:rPr>
+                <w:lang w:val="en-US"/>
+              </w:rPr>
+            </w:pPr>
+            <w:r>
+              <w:rPr>
+                <w:lang w:val="en-US"/>
+              </w:rPr>
+              <w:t>M_MODE</w:t>
+            </w:r>
+          </w:p>
+        </w:tc>
+        <w:tc>
+          <w:tcPr>
+            <w:tcW w:w="1170" w:type="dxa"/>
           </w:tcPr>
           <w:p>
             <w:pPr>
@@ -2574,7 +3807,7 @@
         </w:tc>
         <w:tc>
           <w:tcPr>
-            <w:tcW w:w="1048" w:type="dxa"/>
+            <w:tcW w:w="999" w:type="dxa"/>
           </w:tcPr>
           <w:p>
             <w:pPr>
@@ -2590,75 +3823,218 @@
             </w:r>
           </w:p>
         </w:tc>
-        <w:tc>
-          <w:tcPr>
-            <w:tcW w:w="1029" w:type="dxa"/>
-          </w:tcPr>
-          <w:p>
-            <w:pPr>
-              <w:rPr>
-                <w:lang w:val="en-US"/>
-              </w:rPr>
-            </w:pPr>
-            <w:r>
-              <w:rPr>
-                <w:lang w:val="en-US"/>
-              </w:rPr>
-              <w:t>Res</w:t>
-            </w:r>
-          </w:p>
-        </w:tc>
-        <w:tc>
-          <w:tcPr>
-            <w:tcW w:w="1260" w:type="dxa"/>
-          </w:tcPr>
-          <w:p>
-            <w:pPr>
-              <w:rPr>
-                <w:lang w:val="en-US"/>
-              </w:rPr>
-            </w:pPr>
-            <w:r>
-              <w:rPr>
-                <w:lang w:val="en-US"/>
-              </w:rPr>
-              <w:t>Res</w:t>
-            </w:r>
-          </w:p>
-        </w:tc>
-        <w:tc>
-          <w:tcPr>
-            <w:tcW w:w="1210" w:type="dxa"/>
-          </w:tcPr>
-          <w:p>
-            <w:pPr>
-              <w:rPr>
-                <w:lang w:val="en-US"/>
-              </w:rPr>
-            </w:pPr>
-            <w:r>
-              <w:rPr>
-                <w:lang w:val="en-US"/>
-              </w:rPr>
-              <w:t>Res</w:t>
-            </w:r>
-          </w:p>
-        </w:tc>
-        <w:tc>
-          <w:tcPr>
-            <w:tcW w:w="1029" w:type="dxa"/>
-          </w:tcPr>
-          <w:p>
-            <w:pPr>
-              <w:rPr>
-                <w:lang w:val="en-US"/>
-              </w:rPr>
-            </w:pPr>
-            <w:r>
-              <w:rPr>
-                <w:lang w:val="en-US"/>
-              </w:rPr>
-              <w:t>Res</w:t>
+      </w:tr>
+    </w:tbl>
+    <w:p>
+      <w:pPr>
+        <w:rPr>
+          <w:lang w:val="en-US"/>
+        </w:rPr>
+      </w:pPr>
+    </w:p>
+    <w:tbl>
+      <w:tblPr>
+        <w:tblStyle w:val="Tabelamrea"/>
+        <w:tblW w:w="0" w:type="auto"/>
+        <w:tblLook w:val="04A0" w:firstRow="1" w:lastRow="0" w:firstColumn="1" w:lastColumn="0" w:noHBand="0" w:noVBand="1"/>
+      </w:tblPr>
+      <w:tblGrid>
+        <w:gridCol w:w="4508"/>
+        <w:gridCol w:w="4508"/>
+      </w:tblGrid>
+      <w:tr>
+        <w:tc>
+          <w:tcPr>
+            <w:tcW w:w="4508" w:type="dxa"/>
+          </w:tcPr>
+          <w:p>
+            <w:pPr>
+              <w:rPr>
+                <w:lang w:val="en-US"/>
+              </w:rPr>
+            </w:pPr>
+            <w:r>
+              <w:rPr>
+                <w:lang w:val="en-US"/>
+              </w:rPr>
+              <w:t>M_DRIVE_EN</w:t>
+            </w:r>
+          </w:p>
+        </w:tc>
+        <w:tc>
+          <w:tcPr>
+            <w:tcW w:w="4508" w:type="dxa"/>
+          </w:tcPr>
+          <w:p>
+            <w:pPr>
+              <w:rPr>
+                <w:lang w:val="en-US"/>
+              </w:rPr>
+            </w:pPr>
+            <w:proofErr w:type="spellStart"/>
+            <w:r>
+              <w:rPr>
+                <w:lang w:val="en-US"/>
+              </w:rPr>
+              <w:t>Omogočitev</w:t>
+            </w:r>
+            <w:proofErr w:type="spellEnd"/>
+            <w:r>
+              <w:rPr>
+                <w:lang w:val="en-US"/>
+              </w:rPr>
+              <w:t xml:space="preserve"> </w:t>
+            </w:r>
+            <w:proofErr w:type="spellStart"/>
+            <w:r>
+              <w:rPr>
+                <w:lang w:val="en-US"/>
+              </w:rPr>
+              <w:t>driverja</w:t>
+            </w:r>
+            <w:proofErr w:type="spellEnd"/>
+            <w:r>
+              <w:rPr>
+                <w:lang w:val="en-US"/>
+              </w:rPr>
+              <w:t xml:space="preserve"> DRV8833</w:t>
+            </w:r>
+          </w:p>
+        </w:tc>
+      </w:tr>
+      <w:tr>
+        <w:tc>
+          <w:tcPr>
+            <w:tcW w:w="4508" w:type="dxa"/>
+          </w:tcPr>
+          <w:p>
+            <w:pPr>
+              <w:rPr>
+                <w:lang w:val="en-US"/>
+              </w:rPr>
+            </w:pPr>
+            <w:r>
+              <w:rPr>
+                <w:lang w:val="en-US"/>
+              </w:rPr>
+              <w:t>M_EN</w:t>
+            </w:r>
+          </w:p>
+        </w:tc>
+        <w:tc>
+          <w:tcPr>
+            <w:tcW w:w="4508" w:type="dxa"/>
+          </w:tcPr>
+          <w:p>
+            <w:pPr>
+              <w:rPr>
+                <w:lang w:val="en-US"/>
+              </w:rPr>
+            </w:pPr>
+            <w:proofErr w:type="spellStart"/>
+            <w:r>
+              <w:rPr>
+                <w:lang w:val="en-US"/>
+              </w:rPr>
+              <w:t>Omogočitev</w:t>
+            </w:r>
+            <w:proofErr w:type="spellEnd"/>
+            <w:r>
+              <w:rPr>
+                <w:lang w:val="en-US"/>
+              </w:rPr>
+              <w:t xml:space="preserve"> PWM izhoda </w:t>
+            </w:r>
+            <w:proofErr w:type="spellStart"/>
+            <w:r>
+              <w:rPr>
+                <w:lang w:val="en-US"/>
+              </w:rPr>
+              <w:t>motorja</w:t>
+            </w:r>
+            <w:proofErr w:type="spellEnd"/>
+            <w:r>
+              <w:rPr>
+                <w:lang w:val="en-US"/>
+              </w:rPr>
+              <w:t xml:space="preserve"> </w:t>
+            </w:r>
+          </w:p>
+        </w:tc>
+      </w:tr>
+      <w:tr>
+        <w:tc>
+          <w:tcPr>
+            <w:tcW w:w="4508" w:type="dxa"/>
+          </w:tcPr>
+          <w:p>
+            <w:pPr>
+              <w:rPr>
+                <w:lang w:val="en-US"/>
+              </w:rPr>
+            </w:pPr>
+            <w:r>
+              <w:rPr>
+                <w:lang w:val="en-US"/>
+              </w:rPr>
+              <w:t>M_MODE</w:t>
+            </w:r>
+          </w:p>
+        </w:tc>
+        <w:tc>
+          <w:tcPr>
+            <w:tcW w:w="4508" w:type="dxa"/>
+          </w:tcPr>
+          <w:p>
+            <w:pPr>
+              <w:rPr>
+                <w:lang w:val="en-US"/>
+              </w:rPr>
+            </w:pPr>
+            <w:r>
+              <w:rPr>
+                <w:lang w:val="en-US"/>
+              </w:rPr>
+              <w:t>0 STOP</w:t>
+            </w:r>
+          </w:p>
+          <w:p>
+            <w:pPr>
+              <w:rPr>
+                <w:lang w:val="en-US"/>
+              </w:rPr>
+            </w:pPr>
+            <w:r>
+              <w:rPr>
+                <w:lang w:val="en-US"/>
+              </w:rPr>
+              <w:t>1 POSITION</w:t>
+            </w:r>
+          </w:p>
+          <w:p>
+            <w:pPr>
+              <w:rPr>
+                <w:lang w:val="en-US"/>
+              </w:rPr>
+            </w:pPr>
+            <w:r>
+              <w:rPr>
+                <w:lang w:val="en-US"/>
+              </w:rPr>
+              <w:t>2 VELOCITY</w:t>
+            </w:r>
+          </w:p>
+          <w:p>
+            <w:pPr>
+              <w:rPr>
+                <w:lang w:val="en-US"/>
+              </w:rPr>
+            </w:pPr>
+            <w:r>
+              <w:rPr>
+                <w:lang w:val="en-US"/>
+              </w:rPr>
+              <w:t>3 COAST</w:t>
             </w:r>
           </w:p>
         </w:tc>

</xml_diff>

<commit_message>
Motor mode and init bug fix
</commit_message>
<xml_diff>
--- a/Docs/Motor_Control_v2_CAN_Protocol.docx
+++ b/Docs/Motor_Control_v2_CAN_Protocol.docx
@@ -21,313 +21,11 @@
           <w:lang w:val="en-US"/>
         </w:rPr>
       </w:pPr>
-      <w:proofErr w:type="spellStart"/>
       <w:r>
         <w:rPr>
           <w:lang w:val="en-US"/>
         </w:rPr>
-        <w:t>Sistem</w:t>
-      </w:r>
-      <w:proofErr w:type="spellEnd"/>
-      <w:r>
-        <w:rPr>
-          <w:lang w:val="en-US"/>
-        </w:rPr>
-        <w:t xml:space="preserve"> Motor_Control_V2.0 (MC2) </w:t>
-      </w:r>
-      <w:proofErr w:type="spellStart"/>
-      <w:r>
-        <w:rPr>
-          <w:lang w:val="en-US"/>
-        </w:rPr>
-        <w:t>ima</w:t>
-      </w:r>
-      <w:proofErr w:type="spellEnd"/>
-      <w:r>
-        <w:rPr>
-          <w:lang w:val="en-US"/>
-        </w:rPr>
-        <w:t xml:space="preserve"> </w:t>
-      </w:r>
-      <w:proofErr w:type="spellStart"/>
-      <w:r>
-        <w:rPr>
-          <w:lang w:val="en-US"/>
-        </w:rPr>
-        <w:t>dva</w:t>
-      </w:r>
-      <w:proofErr w:type="spellEnd"/>
-      <w:r>
-        <w:rPr>
-          <w:lang w:val="en-US"/>
-        </w:rPr>
-        <w:t xml:space="preserve"> </w:t>
-      </w:r>
-      <w:proofErr w:type="spellStart"/>
-      <w:r>
-        <w:rPr>
-          <w:lang w:val="en-US"/>
-        </w:rPr>
-        <w:t>Motorja</w:t>
-      </w:r>
-      <w:proofErr w:type="spellEnd"/>
-      <w:r>
-        <w:rPr>
-          <w:lang w:val="en-US"/>
-        </w:rPr>
-        <w:t xml:space="preserve">, za </w:t>
-      </w:r>
-      <w:proofErr w:type="spellStart"/>
-      <w:r>
-        <w:rPr>
-          <w:lang w:val="en-US"/>
-        </w:rPr>
-        <w:t>katera</w:t>
-      </w:r>
-      <w:proofErr w:type="spellEnd"/>
-      <w:r>
-        <w:rPr>
-          <w:lang w:val="en-US"/>
-        </w:rPr>
-        <w:t xml:space="preserve"> </w:t>
-      </w:r>
-      <w:proofErr w:type="spellStart"/>
-      <w:r>
-        <w:rPr>
-          <w:lang w:val="en-US"/>
-        </w:rPr>
-        <w:t>pošilja</w:t>
-      </w:r>
-      <w:proofErr w:type="spellEnd"/>
-      <w:r>
-        <w:rPr>
-          <w:lang w:val="en-US"/>
-        </w:rPr>
-        <w:t xml:space="preserve"> </w:t>
-      </w:r>
-      <w:proofErr w:type="spellStart"/>
-      <w:r>
-        <w:rPr>
-          <w:lang w:val="en-US"/>
-        </w:rPr>
-        <w:t>stanje</w:t>
-      </w:r>
-      <w:proofErr w:type="spellEnd"/>
-      <w:r>
-        <w:rPr>
-          <w:lang w:val="en-US"/>
-        </w:rPr>
-        <w:t xml:space="preserve"> </w:t>
-      </w:r>
-      <w:proofErr w:type="spellStart"/>
-      <w:r>
-        <w:rPr>
-          <w:lang w:val="en-US"/>
-        </w:rPr>
-        <w:t>nadzornemu</w:t>
-      </w:r>
-      <w:proofErr w:type="spellEnd"/>
-      <w:r>
-        <w:rPr>
-          <w:lang w:val="en-US"/>
-        </w:rPr>
-        <w:t xml:space="preserve"> </w:t>
-      </w:r>
-      <w:proofErr w:type="spellStart"/>
-      <w:r>
-        <w:rPr>
-          <w:lang w:val="en-US"/>
-        </w:rPr>
-        <w:t>krmilniku</w:t>
-      </w:r>
-      <w:proofErr w:type="spellEnd"/>
-      <w:r>
-        <w:rPr>
-          <w:lang w:val="en-US"/>
-        </w:rPr>
-        <w:t xml:space="preserve"> (supervisor) / PC-</w:t>
-      </w:r>
-      <w:proofErr w:type="spellStart"/>
-      <w:r>
-        <w:rPr>
-          <w:lang w:val="en-US"/>
-        </w:rPr>
-        <w:t>ju</w:t>
-      </w:r>
-      <w:proofErr w:type="spellEnd"/>
-      <w:r>
-        <w:rPr>
-          <w:lang w:val="en-US"/>
-        </w:rPr>
-        <w:t xml:space="preserve">. </w:t>
-      </w:r>
-      <w:proofErr w:type="spellStart"/>
-      <w:r>
-        <w:rPr>
-          <w:lang w:val="en-US"/>
-        </w:rPr>
-        <w:t>Nadzorni</w:t>
-      </w:r>
-      <w:proofErr w:type="spellEnd"/>
-      <w:r>
-        <w:rPr>
-          <w:lang w:val="en-US"/>
-        </w:rPr>
-        <w:t xml:space="preserve"> </w:t>
-      </w:r>
-      <w:proofErr w:type="spellStart"/>
-      <w:r>
-        <w:rPr>
-          <w:lang w:val="en-US"/>
-        </w:rPr>
-        <w:t>krmilnik</w:t>
-      </w:r>
-      <w:proofErr w:type="spellEnd"/>
-      <w:r>
-        <w:rPr>
-          <w:lang w:val="en-US"/>
-        </w:rPr>
-        <w:t xml:space="preserve"> </w:t>
-      </w:r>
-      <w:proofErr w:type="spellStart"/>
-      <w:r>
-        <w:rPr>
-          <w:lang w:val="en-US"/>
-        </w:rPr>
-        <w:t>pošila</w:t>
-      </w:r>
-      <w:proofErr w:type="spellEnd"/>
-      <w:r>
-        <w:rPr>
-          <w:lang w:val="en-US"/>
-        </w:rPr>
-        <w:t xml:space="preserve"> </w:t>
-      </w:r>
-      <w:proofErr w:type="spellStart"/>
-      <w:r>
-        <w:rPr>
-          <w:lang w:val="en-US"/>
-        </w:rPr>
-        <w:t>referenčne</w:t>
-      </w:r>
-      <w:proofErr w:type="spellEnd"/>
-      <w:r>
-        <w:rPr>
-          <w:lang w:val="en-US"/>
-        </w:rPr>
-        <w:t xml:space="preserve"> </w:t>
-      </w:r>
-      <w:proofErr w:type="spellStart"/>
-      <w:r>
-        <w:rPr>
-          <w:lang w:val="en-US"/>
-        </w:rPr>
-        <w:t>hitrosti</w:t>
-      </w:r>
-      <w:proofErr w:type="spellEnd"/>
-      <w:r>
-        <w:rPr>
-          <w:lang w:val="en-US"/>
-        </w:rPr>
-        <w:t xml:space="preserve"> </w:t>
-      </w:r>
-      <w:proofErr w:type="spellStart"/>
-      <w:r>
-        <w:rPr>
-          <w:lang w:val="en-US"/>
-        </w:rPr>
-        <w:t>pozicije</w:t>
-      </w:r>
-      <w:proofErr w:type="spellEnd"/>
-      <w:r>
-        <w:rPr>
-          <w:lang w:val="en-US"/>
-        </w:rPr>
-        <w:t xml:space="preserve"> </w:t>
-      </w:r>
-      <w:proofErr w:type="spellStart"/>
-      <w:r>
-        <w:rPr>
-          <w:lang w:val="en-US"/>
-        </w:rPr>
-        <w:t>na</w:t>
-      </w:r>
-      <w:proofErr w:type="spellEnd"/>
-      <w:r>
-        <w:rPr>
-          <w:lang w:val="en-US"/>
-        </w:rPr>
-        <w:t xml:space="preserve"> (MC2). MC2 </w:t>
-      </w:r>
-      <w:proofErr w:type="spellStart"/>
-      <w:r>
-        <w:rPr>
-          <w:lang w:val="en-US"/>
-        </w:rPr>
-        <w:t>pošilja</w:t>
-      </w:r>
-      <w:proofErr w:type="spellEnd"/>
-      <w:r>
-        <w:rPr>
-          <w:lang w:val="en-US"/>
-        </w:rPr>
-        <w:t xml:space="preserve"> </w:t>
-      </w:r>
-      <w:proofErr w:type="spellStart"/>
-      <w:r>
-        <w:rPr>
-          <w:lang w:val="en-US"/>
-        </w:rPr>
-        <w:t>tudi</w:t>
-      </w:r>
-      <w:proofErr w:type="spellEnd"/>
-      <w:r>
-        <w:rPr>
-          <w:lang w:val="en-US"/>
-        </w:rPr>
-        <w:t xml:space="preserve"> </w:t>
-      </w:r>
-      <w:proofErr w:type="spellStart"/>
-      <w:r>
-        <w:rPr>
-          <w:lang w:val="en-US"/>
-        </w:rPr>
-        <w:t>svoje</w:t>
-      </w:r>
-      <w:proofErr w:type="spellEnd"/>
-      <w:r>
-        <w:rPr>
-          <w:lang w:val="en-US"/>
-        </w:rPr>
-        <w:t xml:space="preserve"> </w:t>
-      </w:r>
-      <w:proofErr w:type="spellStart"/>
-      <w:r>
-        <w:rPr>
-          <w:lang w:val="en-US"/>
-        </w:rPr>
-        <w:t>splošno</w:t>
-      </w:r>
-      <w:proofErr w:type="spellEnd"/>
-      <w:r>
-        <w:rPr>
-          <w:lang w:val="en-US"/>
-        </w:rPr>
-        <w:t xml:space="preserve"> </w:t>
-      </w:r>
-      <w:proofErr w:type="spellStart"/>
-      <w:r>
-        <w:rPr>
-          <w:lang w:val="en-US"/>
-        </w:rPr>
-        <w:t>stanje</w:t>
-      </w:r>
-      <w:proofErr w:type="spellEnd"/>
-      <w:r>
-        <w:rPr>
-          <w:lang w:val="en-US"/>
-        </w:rPr>
-        <w:t xml:space="preserve">. </w:t>
+        <w:t xml:space="preserve">Sistem Motor_Control_V2.0 (MC2) ima dva Motorja, za katera pošilja stanje nadzornemu krmilniku (supervisor) / PC-ju. Nadzorni krmilnik pošila referenčne hitrosti pozicije na (MC2). MC2 pošilja tudi svoje splošno stanje. </w:t>
       </w:r>
     </w:p>
     <w:p>
@@ -336,19 +34,11 @@
           <w:lang w:val="en-US"/>
         </w:rPr>
       </w:pPr>
-      <w:proofErr w:type="gramStart"/>
       <w:r>
         <w:rPr>
           <w:lang w:val="en-US"/>
         </w:rPr>
-        <w:t>Bx :Byte</w:t>
-      </w:r>
-      <w:proofErr w:type="gramEnd"/>
-      <w:r>
-        <w:rPr>
-          <w:lang w:val="en-US"/>
-        </w:rPr>
-        <w:t xml:space="preserve"> X</w:t>
+        <w:t>Bx :Byte X</w:t>
       </w:r>
     </w:p>
     <w:p>
@@ -370,28 +60,12 @@
           <w:lang w:val="en-US"/>
         </w:rPr>
       </w:pPr>
-      <w:proofErr w:type="spellStart"/>
       <w:r>
         <w:rPr>
           <w:lang w:val="en-US"/>
         </w:rPr>
-        <w:t>Seznam</w:t>
+        <w:t>Seznam ID jev</w:t>
       </w:r>
-      <w:proofErr w:type="spellEnd"/>
-      <w:r>
-        <w:rPr>
-          <w:lang w:val="en-US"/>
-        </w:rPr>
-        <w:t xml:space="preserve"> ID </w:t>
-      </w:r>
-      <w:proofErr w:type="spellStart"/>
-      <w:r>
-        <w:rPr>
-          <w:lang w:val="en-US"/>
-        </w:rPr>
-        <w:t>jev</w:t>
-      </w:r>
-      <w:proofErr w:type="spellEnd"/>
     </w:p>
     <w:tbl>
       <w:tblPr>
@@ -417,7 +91,6 @@
                 <w:lang w:val="en-US"/>
               </w:rPr>
             </w:pPr>
-            <w:proofErr w:type="spellStart"/>
             <w:r>
               <w:rPr>
                 <w:b/>
@@ -426,7 +99,6 @@
               </w:rPr>
               <w:t>Sporočilo</w:t>
             </w:r>
-            <w:proofErr w:type="spellEnd"/>
           </w:p>
         </w:tc>
         <w:tc>
@@ -485,14 +157,12 @@
                 <w:lang w:val="en-US"/>
               </w:rPr>
             </w:pPr>
-            <w:proofErr w:type="spellStart"/>
             <w:r>
               <w:rPr>
                 <w:lang w:val="en-US"/>
               </w:rPr>
               <w:t>Controller_State</w:t>
             </w:r>
-            <w:proofErr w:type="spellEnd"/>
           </w:p>
         </w:tc>
         <w:tc>
@@ -527,16 +197,8 @@
               <w:rPr>
                 <w:lang w:val="en-US"/>
               </w:rPr>
-              <w:t xml:space="preserve">MC2 -&gt; </w:t>
-            </w:r>
-            <w:proofErr w:type="spellStart"/>
-            <w:r>
-              <w:rPr>
-                <w:lang w:val="en-US"/>
-              </w:rPr>
-              <w:t>Nadzornik</w:t>
-            </w:r>
-            <w:proofErr w:type="spellEnd"/>
+              <w:t>MC2 -&gt; Nadzornik</w:t>
+            </w:r>
           </w:p>
         </w:tc>
       </w:tr>
@@ -551,14 +213,12 @@
                 <w:lang w:val="en-US"/>
               </w:rPr>
             </w:pPr>
-            <w:proofErr w:type="spellStart"/>
             <w:r>
               <w:rPr>
                 <w:lang w:val="en-US"/>
               </w:rPr>
               <w:t>Controller_Mode</w:t>
             </w:r>
-            <w:proofErr w:type="spellEnd"/>
           </w:p>
         </w:tc>
         <w:tc>
@@ -589,19 +249,11 @@
                 <w:lang w:val="en-US"/>
               </w:rPr>
             </w:pPr>
-            <w:proofErr w:type="spellStart"/>
-            <w:r>
-              <w:rPr>
-                <w:lang w:val="en-US"/>
-              </w:rPr>
-              <w:t>Nadzornik</w:t>
-            </w:r>
-            <w:proofErr w:type="spellEnd"/>
-            <w:r>
-              <w:rPr>
-                <w:lang w:val="en-US"/>
-              </w:rPr>
-              <w:t xml:space="preserve"> -&gt; MC2</w:t>
+            <w:r>
+              <w:rPr>
+                <w:lang w:val="en-US"/>
+              </w:rPr>
+              <w:t>Nadzornik -&gt; MC2</w:t>
             </w:r>
           </w:p>
         </w:tc>
@@ -663,16 +315,8 @@
               <w:rPr>
                 <w:lang w:val="en-US"/>
               </w:rPr>
-              <w:t xml:space="preserve">MC2 -&gt; </w:t>
-            </w:r>
-            <w:proofErr w:type="spellStart"/>
-            <w:r>
-              <w:rPr>
-                <w:lang w:val="en-US"/>
-              </w:rPr>
-              <w:t>Nadzornik</w:t>
-            </w:r>
-            <w:proofErr w:type="spellEnd"/>
+              <w:t>MC2 -&gt; Nadzornik</w:t>
+            </w:r>
           </w:p>
         </w:tc>
       </w:tr>
@@ -729,19 +373,11 @@
                 <w:lang w:val="en-US"/>
               </w:rPr>
             </w:pPr>
-            <w:proofErr w:type="spellStart"/>
-            <w:r>
-              <w:rPr>
-                <w:lang w:val="en-US"/>
-              </w:rPr>
-              <w:t>Nadzornik</w:t>
-            </w:r>
-            <w:proofErr w:type="spellEnd"/>
-            <w:r>
-              <w:rPr>
-                <w:lang w:val="en-US"/>
-              </w:rPr>
-              <w:t xml:space="preserve"> -&gt; MC2</w:t>
+            <w:r>
+              <w:rPr>
+                <w:lang w:val="en-US"/>
+              </w:rPr>
+              <w:t>Nadzornik -&gt; MC2</w:t>
             </w:r>
           </w:p>
         </w:tc>
@@ -803,16 +439,8 @@
               <w:rPr>
                 <w:lang w:val="en-US"/>
               </w:rPr>
-              <w:t xml:space="preserve">MC2 -&gt; </w:t>
-            </w:r>
-            <w:proofErr w:type="spellStart"/>
-            <w:r>
-              <w:rPr>
-                <w:lang w:val="en-US"/>
-              </w:rPr>
-              <w:t>Nadzornik</w:t>
-            </w:r>
-            <w:proofErr w:type="spellEnd"/>
+              <w:t>MC2 -&gt; Nadzornik</w:t>
+            </w:r>
           </w:p>
         </w:tc>
       </w:tr>
@@ -869,19 +497,11 @@
                 <w:lang w:val="en-US"/>
               </w:rPr>
             </w:pPr>
-            <w:proofErr w:type="spellStart"/>
-            <w:r>
-              <w:rPr>
-                <w:lang w:val="en-US"/>
-              </w:rPr>
-              <w:t>Nadzornik</w:t>
-            </w:r>
-            <w:proofErr w:type="spellEnd"/>
-            <w:r>
-              <w:rPr>
-                <w:lang w:val="en-US"/>
-              </w:rPr>
-              <w:t xml:space="preserve"> -&gt; MC2</w:t>
+            <w:r>
+              <w:rPr>
+                <w:lang w:val="en-US"/>
+              </w:rPr>
+              <w:t>Nadzornik -&gt; MC2</w:t>
             </w:r>
           </w:p>
         </w:tc>
@@ -949,16 +569,8 @@
               <w:rPr>
                 <w:lang w:val="en-US"/>
               </w:rPr>
-              <w:t xml:space="preserve">MC2 -&gt; </w:t>
-            </w:r>
-            <w:proofErr w:type="spellStart"/>
-            <w:r>
-              <w:rPr>
-                <w:lang w:val="en-US"/>
-              </w:rPr>
-              <w:t>Nadzornik</w:t>
-            </w:r>
-            <w:proofErr w:type="spellEnd"/>
+              <w:t>MC2 -&gt; Nadzornik</w:t>
+            </w:r>
           </w:p>
         </w:tc>
       </w:tr>
@@ -1019,16 +631,8 @@
               <w:rPr>
                 <w:lang w:val="en-US"/>
               </w:rPr>
-              <w:t xml:space="preserve">MC2 -&gt; </w:t>
-            </w:r>
-            <w:proofErr w:type="spellStart"/>
-            <w:r>
-              <w:rPr>
-                <w:lang w:val="en-US"/>
-              </w:rPr>
-              <w:t>Nadzornik</w:t>
-            </w:r>
-            <w:proofErr w:type="spellEnd"/>
+              <w:t>MC2 -&gt; Nadzornik</w:t>
+            </w:r>
           </w:p>
         </w:tc>
       </w:tr>
@@ -1085,19 +689,11 @@
                 <w:lang w:val="en-US"/>
               </w:rPr>
             </w:pPr>
-            <w:proofErr w:type="spellStart"/>
-            <w:r>
-              <w:rPr>
-                <w:lang w:val="en-US"/>
-              </w:rPr>
-              <w:t>Nadzornik</w:t>
-            </w:r>
-            <w:proofErr w:type="spellEnd"/>
-            <w:r>
-              <w:rPr>
-                <w:lang w:val="en-US"/>
-              </w:rPr>
-              <w:t xml:space="preserve"> -&gt; MC2</w:t>
+            <w:r>
+              <w:rPr>
+                <w:lang w:val="en-US"/>
+              </w:rPr>
+              <w:t>Nadzornik -&gt; MC2</w:t>
             </w:r>
           </w:p>
         </w:tc>
@@ -1159,16 +755,8 @@
               <w:rPr>
                 <w:lang w:val="en-US"/>
               </w:rPr>
-              <w:t xml:space="preserve">MC2 -&gt; </w:t>
-            </w:r>
-            <w:proofErr w:type="spellStart"/>
-            <w:r>
-              <w:rPr>
-                <w:lang w:val="en-US"/>
-              </w:rPr>
-              <w:t>Nadzornik</w:t>
-            </w:r>
-            <w:proofErr w:type="spellEnd"/>
+              <w:t>MC2 -&gt; Nadzornik</w:t>
+            </w:r>
           </w:p>
         </w:tc>
       </w:tr>
@@ -1225,19 +813,11 @@
                 <w:lang w:val="en-US"/>
               </w:rPr>
             </w:pPr>
-            <w:proofErr w:type="spellStart"/>
-            <w:r>
-              <w:rPr>
-                <w:lang w:val="en-US"/>
-              </w:rPr>
-              <w:t>Nadzornik</w:t>
-            </w:r>
-            <w:proofErr w:type="spellEnd"/>
-            <w:r>
-              <w:rPr>
-                <w:lang w:val="en-US"/>
-              </w:rPr>
-              <w:t xml:space="preserve"> -&gt; MC2</w:t>
+            <w:r>
+              <w:rPr>
+                <w:lang w:val="en-US"/>
+              </w:rPr>
+              <w:t>Nadzornik -&gt; MC2</w:t>
             </w:r>
           </w:p>
         </w:tc>
@@ -1275,19 +855,7 @@
               <w:rPr>
                 <w:lang w:val="en-US"/>
               </w:rPr>
-              <w:t>0x4</w:t>
-            </w:r>
-            <w:r>
-              <w:rPr>
-                <w:lang w:val="en-US"/>
-              </w:rPr>
-              <w:t>2</w:t>
-            </w:r>
-            <w:r>
-              <w:rPr>
-                <w:lang w:val="en-US"/>
-              </w:rPr>
-              <w:t>4</w:t>
+              <w:t>0x424</w:t>
             </w:r>
           </w:p>
         </w:tc>
@@ -1305,16 +873,8 @@
               <w:rPr>
                 <w:lang w:val="en-US"/>
               </w:rPr>
-              <w:t xml:space="preserve">MC2 -&gt; </w:t>
-            </w:r>
-            <w:proofErr w:type="spellStart"/>
-            <w:r>
-              <w:rPr>
-                <w:lang w:val="en-US"/>
-              </w:rPr>
-              <w:t>Nadzornik</w:t>
-            </w:r>
-            <w:proofErr w:type="spellEnd"/>
+              <w:t>MC2 -&gt; Nadzornik</w:t>
+            </w:r>
           </w:p>
         </w:tc>
       </w:tr>
@@ -1370,132 +930,11 @@
           <w:lang w:val="en-US"/>
         </w:rPr>
       </w:pPr>
-      <w:proofErr w:type="spellStart"/>
       <w:r>
         <w:rPr>
           <w:lang w:val="en-US"/>
         </w:rPr>
-        <w:t>Vsa</w:t>
-      </w:r>
-      <w:proofErr w:type="spellEnd"/>
-      <w:r>
-        <w:rPr>
-          <w:lang w:val="en-US"/>
-        </w:rPr>
-        <w:t xml:space="preserve"> </w:t>
-      </w:r>
-      <w:proofErr w:type="spellStart"/>
-      <w:r>
-        <w:rPr>
-          <w:lang w:val="en-US"/>
-        </w:rPr>
-        <w:t>sporočila</w:t>
-      </w:r>
-      <w:proofErr w:type="spellEnd"/>
-      <w:r>
-        <w:rPr>
-          <w:lang w:val="en-US"/>
-        </w:rPr>
-        <w:t xml:space="preserve"> </w:t>
-      </w:r>
-      <w:proofErr w:type="spellStart"/>
-      <w:r>
-        <w:rPr>
-          <w:lang w:val="en-US"/>
-        </w:rPr>
-        <w:t>Motor_reference</w:t>
-      </w:r>
-      <w:proofErr w:type="spellEnd"/>
-      <w:r>
-        <w:rPr>
-          <w:lang w:val="en-US"/>
-        </w:rPr>
-        <w:t xml:space="preserve"> </w:t>
-      </w:r>
-      <w:proofErr w:type="spellStart"/>
-      <w:r>
-        <w:rPr>
-          <w:lang w:val="en-US"/>
-        </w:rPr>
-        <w:t>imajo</w:t>
-      </w:r>
-      <w:proofErr w:type="spellEnd"/>
-      <w:r>
-        <w:rPr>
-          <w:lang w:val="en-US"/>
-        </w:rPr>
-        <w:t xml:space="preserve"> </w:t>
-      </w:r>
-      <w:proofErr w:type="spellStart"/>
-      <w:r>
-        <w:rPr>
-          <w:lang w:val="en-US"/>
-        </w:rPr>
-        <w:t>enako</w:t>
-      </w:r>
-      <w:proofErr w:type="spellEnd"/>
-      <w:r>
-        <w:rPr>
-          <w:lang w:val="en-US"/>
-        </w:rPr>
-        <w:t xml:space="preserve"> </w:t>
-      </w:r>
-      <w:proofErr w:type="spellStart"/>
-      <w:r>
-        <w:rPr>
-          <w:lang w:val="en-US"/>
-        </w:rPr>
-        <w:t>strukturo</w:t>
-      </w:r>
-      <w:proofErr w:type="spellEnd"/>
-    </w:p>
-    <w:p>
-      <w:pPr>
-        <w:rPr>
-          <w:lang w:val="en-US"/>
-        </w:rPr>
-      </w:pPr>
-      <w:proofErr w:type="spellStart"/>
-      <w:r>
-        <w:rPr>
-          <w:lang w:val="en-US"/>
-        </w:rPr>
-        <w:t>Vse</w:t>
-      </w:r>
-      <w:proofErr w:type="spellEnd"/>
-      <w:r>
-        <w:rPr>
-          <w:lang w:val="en-US"/>
-        </w:rPr>
-        <w:t xml:space="preserve"> </w:t>
-      </w:r>
-      <w:proofErr w:type="spellStart"/>
-      <w:r>
-        <w:rPr>
-          <w:lang w:val="en-US"/>
-        </w:rPr>
-        <w:t>besede</w:t>
-      </w:r>
-      <w:proofErr w:type="spellEnd"/>
-      <w:r>
-        <w:rPr>
-          <w:lang w:val="en-US"/>
-        </w:rPr>
-        <w:t xml:space="preserve"> so </w:t>
-      </w:r>
-      <w:proofErr w:type="spellStart"/>
-      <w:r>
-        <w:rPr>
-          <w:lang w:val="en-US"/>
-        </w:rPr>
-        <w:t>zložene</w:t>
-      </w:r>
-      <w:proofErr w:type="spellEnd"/>
-      <w:r>
-        <w:rPr>
-          <w:lang w:val="en-US"/>
-        </w:rPr>
-        <w:t xml:space="preserve"> Big Endian</w:t>
+        <w:t>Vsa sporočila Motor_reference imajo enako strukturo</w:t>
       </w:r>
     </w:p>
     <w:p>
@@ -1508,44 +947,21 @@
         <w:rPr>
           <w:lang w:val="en-US"/>
         </w:rPr>
-        <w:t xml:space="preserve">Bn </w:t>
+        <w:t>Vse besede so zložene Big Endian</w:t>
       </w:r>
-      <w:proofErr w:type="spellStart"/>
+    </w:p>
+    <w:p>
+      <w:pPr>
+        <w:rPr>
+          <w:lang w:val="en-US"/>
+        </w:rPr>
+      </w:pPr>
       <w:r>
         <w:rPr>
           <w:lang w:val="en-US"/>
         </w:rPr>
-        <w:t>pomeni</w:t>
+        <w:t>Bn pomeni n-ti byte sporočila</w:t>
       </w:r>
-      <w:proofErr w:type="spellEnd"/>
-      <w:r>
-        <w:rPr>
-          <w:lang w:val="en-US"/>
-        </w:rPr>
-        <w:t xml:space="preserve"> n-</w:t>
-      </w:r>
-      <w:proofErr w:type="spellStart"/>
-      <w:r>
-        <w:rPr>
-          <w:lang w:val="en-US"/>
-        </w:rPr>
-        <w:t>ti</w:t>
-      </w:r>
-      <w:proofErr w:type="spellEnd"/>
-      <w:r>
-        <w:rPr>
-          <w:lang w:val="en-US"/>
-        </w:rPr>
-        <w:t xml:space="preserve"> byte </w:t>
-      </w:r>
-      <w:proofErr w:type="spellStart"/>
-      <w:r>
-        <w:rPr>
-          <w:lang w:val="en-US"/>
-        </w:rPr>
-        <w:t>sporočila</w:t>
-      </w:r>
-      <w:proofErr w:type="spellEnd"/>
     </w:p>
     <w:tbl>
       <w:tblPr>
@@ -1577,7 +993,6 @@
                 <w:lang w:val="en-US"/>
               </w:rPr>
             </w:pPr>
-            <w:proofErr w:type="spellStart"/>
             <w:r>
               <w:rPr>
                 <w:b/>
@@ -1602,7 +1017,6 @@
               </w:rPr>
               <w:t>_n</w:t>
             </w:r>
-            <w:proofErr w:type="spellEnd"/>
           </w:p>
         </w:tc>
         <w:tc>
@@ -1959,7 +1373,6 @@
                 <w:lang w:val="en-US"/>
               </w:rPr>
             </w:pPr>
-            <w:proofErr w:type="spellStart"/>
             <w:r>
               <w:rPr>
                 <w:b/>
@@ -1968,7 +1381,6 @@
               </w:rPr>
               <w:t>Motor_ref_n</w:t>
             </w:r>
-            <w:proofErr w:type="spellEnd"/>
           </w:p>
         </w:tc>
         <w:tc>
@@ -2301,73 +1713,23 @@
           <w:lang w:val="en-US"/>
         </w:rPr>
       </w:pPr>
-      <w:proofErr w:type="spellStart"/>
       <w:r>
         <w:rPr>
           <w:lang w:val="en-US"/>
         </w:rPr>
-        <w:t>Pos_n</w:t>
-      </w:r>
-      <w:proofErr w:type="spellEnd"/>
-      <w:r>
-        <w:rPr>
-          <w:lang w:val="en-US"/>
-        </w:rPr>
-        <w:t>: 4 bytes</w:t>
+        <w:t>Pos_n: 4 bytes</w:t>
       </w:r>
       <w:r>
         <w:rPr>
           <w:lang w:val="en-US"/>
         </w:rPr>
-        <w:t xml:space="preserve"> </w:t>
-      </w:r>
-      <w:proofErr w:type="spellStart"/>
-      <w:r>
-        <w:rPr>
-          <w:lang w:val="en-US"/>
-        </w:rPr>
-        <w:t>trenutna</w:t>
-      </w:r>
-      <w:proofErr w:type="spellEnd"/>
-      <w:r>
-        <w:rPr>
-          <w:lang w:val="en-US"/>
-        </w:rPr>
-        <w:t xml:space="preserve"> </w:t>
-      </w:r>
-      <w:proofErr w:type="spellStart"/>
-      <w:r>
-        <w:rPr>
-          <w:lang w:val="en-US"/>
-        </w:rPr>
-        <w:t>pozicija</w:t>
-      </w:r>
-      <w:proofErr w:type="spellEnd"/>
-      <w:r>
-        <w:rPr>
-          <w:lang w:val="en-US"/>
-        </w:rPr>
-        <w:t xml:space="preserve"> [</w:t>
-      </w:r>
-      <w:proofErr w:type="gramStart"/>
-      <w:r>
-        <w:rPr>
-          <w:lang w:val="en-US"/>
-        </w:rPr>
-        <w:t>rad]</w:t>
+        <w:t xml:space="preserve"> trenutna pozicija [rad]</w:t>
       </w:r>
       <w:r>
         <w:rPr>
           <w:lang w:val="en-US"/>
         </w:rPr>
-        <w:t xml:space="preserve">  (</w:t>
-      </w:r>
-      <w:proofErr w:type="gramEnd"/>
-      <w:r>
-        <w:rPr>
-          <w:lang w:val="en-US"/>
-        </w:rPr>
-        <w:t>factor x1000</w:t>
+        <w:t xml:space="preserve">  (factor x1000</w:t>
       </w:r>
       <w:r>
         <w:rPr>
@@ -2388,75 +1750,11 @@
           <w:lang w:val="en-US"/>
         </w:rPr>
       </w:pPr>
-      <w:proofErr w:type="spellStart"/>
       <w:r>
         <w:rPr>
           <w:lang w:val="en-US"/>
         </w:rPr>
-        <w:t>Pos_r_n</w:t>
-      </w:r>
-      <w:proofErr w:type="spellEnd"/>
-      <w:r>
-        <w:rPr>
-          <w:lang w:val="en-US"/>
-        </w:rPr>
-        <w:t xml:space="preserve">: 4 bytes </w:t>
-      </w:r>
-      <w:proofErr w:type="spellStart"/>
-      <w:r>
-        <w:rPr>
-          <w:lang w:val="en-US"/>
-        </w:rPr>
-        <w:t>trenutna</w:t>
-      </w:r>
-      <w:proofErr w:type="spellEnd"/>
-      <w:r>
-        <w:rPr>
-          <w:lang w:val="en-US"/>
-        </w:rPr>
-        <w:t xml:space="preserve"> </w:t>
-      </w:r>
-      <w:proofErr w:type="spellStart"/>
-      <w:r>
-        <w:rPr>
-          <w:lang w:val="en-US"/>
-        </w:rPr>
-        <w:t>želena</w:t>
-      </w:r>
-      <w:proofErr w:type="spellEnd"/>
-      <w:r>
-        <w:rPr>
-          <w:lang w:val="en-US"/>
-        </w:rPr>
-        <w:t xml:space="preserve"> </w:t>
-      </w:r>
-      <w:proofErr w:type="spellStart"/>
-      <w:r>
-        <w:rPr>
-          <w:lang w:val="en-US"/>
-        </w:rPr>
-        <w:t>pozicija</w:t>
-      </w:r>
-      <w:proofErr w:type="spellEnd"/>
-      <w:r>
-        <w:rPr>
-          <w:lang w:val="en-US"/>
-        </w:rPr>
-        <w:t xml:space="preserve"> [</w:t>
-      </w:r>
-      <w:proofErr w:type="gramStart"/>
-      <w:r>
-        <w:rPr>
-          <w:lang w:val="en-US"/>
-        </w:rPr>
-        <w:t>rad]  (</w:t>
-      </w:r>
-      <w:proofErr w:type="gramEnd"/>
-      <w:r>
-        <w:rPr>
-          <w:lang w:val="en-US"/>
-        </w:rPr>
-        <w:t>factor x1000</w:t>
+        <w:t>Pos_r_n: 4 bytes trenutna želena pozicija [rad]  (factor x1000</w:t>
       </w:r>
       <w:r>
         <w:rPr>
@@ -2477,42 +1775,24 @@
           <w:lang w:val="en-US"/>
         </w:rPr>
       </w:pPr>
-      <w:proofErr w:type="spellStart"/>
       <w:r>
         <w:rPr>
           <w:lang w:val="en-US"/>
         </w:rPr>
-        <w:t>Vel_n</w:t>
+        <w:t xml:space="preserve">Vel_n: 4 bytes, </w:t>
       </w:r>
-      <w:proofErr w:type="spellEnd"/>
       <w:r>
         <w:rPr>
           <w:lang w:val="en-US"/>
         </w:rPr>
-        <w:t xml:space="preserve">: 4 bytes, </w:t>
+        <w:t xml:space="preserve">trenutna </w:t>
       </w:r>
-      <w:proofErr w:type="spellStart"/>
-      <w:r>
-        <w:rPr>
-          <w:lang w:val="en-US"/>
-        </w:rPr>
-        <w:t>trenutna</w:t>
-      </w:r>
-      <w:proofErr w:type="spellEnd"/>
-      <w:r>
-        <w:rPr>
-          <w:lang w:val="en-US"/>
-        </w:rPr>
-        <w:t xml:space="preserve"> </w:t>
-      </w:r>
-      <w:proofErr w:type="spellStart"/>
       <w:r>
         <w:rPr>
           <w:lang w:val="en-US"/>
         </w:rPr>
         <w:t>hitrost</w:t>
       </w:r>
-      <w:proofErr w:type="spellEnd"/>
       <w:r>
         <w:rPr>
           <w:lang w:val="en-US"/>
@@ -2523,14 +1803,7 @@
         <w:rPr>
           <w:lang w:val="en-US"/>
         </w:rPr>
-        <w:t>/</w:t>
-      </w:r>
-      <w:proofErr w:type="gramStart"/>
-      <w:r>
-        <w:rPr>
-          <w:lang w:val="en-US"/>
-        </w:rPr>
-        <w:t>s</w:t>
+        <w:t>/s</w:t>
       </w:r>
       <w:r>
         <w:rPr>
@@ -2542,14 +1815,7 @@
         <w:rPr>
           <w:lang w:val="en-US"/>
         </w:rPr>
-        <w:t xml:space="preserve">  (</w:t>
-      </w:r>
-      <w:proofErr w:type="gramEnd"/>
-      <w:r>
-        <w:rPr>
-          <w:lang w:val="en-US"/>
-        </w:rPr>
-        <w:t>factor x1000</w:t>
+        <w:t xml:space="preserve">  (factor x1000</w:t>
       </w:r>
       <w:r>
         <w:rPr>
@@ -2570,76 +1836,12 @@
           <w:lang w:val="en-US"/>
         </w:rPr>
       </w:pPr>
-      <w:proofErr w:type="spellStart"/>
       <w:r>
         <w:rPr>
           <w:lang w:val="en-US"/>
         </w:rPr>
         <w:lastRenderedPageBreak/>
-        <w:t>Vel_r_n</w:t>
-      </w:r>
-      <w:proofErr w:type="spellEnd"/>
-      <w:r>
-        <w:rPr>
-          <w:lang w:val="en-US"/>
-        </w:rPr>
-        <w:t xml:space="preserve">: 4 bytes, </w:t>
-      </w:r>
-      <w:proofErr w:type="spellStart"/>
-      <w:r>
-        <w:rPr>
-          <w:lang w:val="en-US"/>
-        </w:rPr>
-        <w:t>trenutna</w:t>
-      </w:r>
-      <w:proofErr w:type="spellEnd"/>
-      <w:r>
-        <w:rPr>
-          <w:lang w:val="en-US"/>
-        </w:rPr>
-        <w:t xml:space="preserve"> </w:t>
-      </w:r>
-      <w:proofErr w:type="spellStart"/>
-      <w:r>
-        <w:rPr>
-          <w:lang w:val="en-US"/>
-        </w:rPr>
-        <w:t>želena</w:t>
-      </w:r>
-      <w:proofErr w:type="spellEnd"/>
-      <w:r>
-        <w:rPr>
-          <w:lang w:val="en-US"/>
-        </w:rPr>
-        <w:t xml:space="preserve"> </w:t>
-      </w:r>
-      <w:proofErr w:type="spellStart"/>
-      <w:r>
-        <w:rPr>
-          <w:lang w:val="en-US"/>
-        </w:rPr>
-        <w:t>hitrost</w:t>
-      </w:r>
-      <w:proofErr w:type="spellEnd"/>
-      <w:r>
-        <w:rPr>
-          <w:lang w:val="en-US"/>
-        </w:rPr>
-        <w:t xml:space="preserve"> [rad/</w:t>
-      </w:r>
-      <w:proofErr w:type="gramStart"/>
-      <w:r>
-        <w:rPr>
-          <w:lang w:val="en-US"/>
-        </w:rPr>
-        <w:t>s]  (</w:t>
-      </w:r>
-      <w:proofErr w:type="gramEnd"/>
-      <w:r>
-        <w:rPr>
-          <w:lang w:val="en-US"/>
-        </w:rPr>
-        <w:t>factor x1000</w:t>
+        <w:t>Vel_r_n: 4 bytes, trenutna želena hitrost [rad/s]  (factor x1000</w:t>
       </w:r>
       <w:r>
         <w:rPr>
@@ -2684,7 +1886,6 @@
                 <w:lang w:val="en-US"/>
               </w:rPr>
             </w:pPr>
-            <w:proofErr w:type="spellStart"/>
             <w:r>
               <w:rPr>
                 <w:b/>
@@ -2693,7 +1894,6 @@
               </w:rPr>
               <w:t>Motor_status_n</w:t>
             </w:r>
-            <w:proofErr w:type="spellEnd"/>
           </w:p>
         </w:tc>
         <w:tc>
@@ -3184,7 +2384,6 @@
                 <w:lang w:val="en-US"/>
               </w:rPr>
             </w:pPr>
-            <w:proofErr w:type="spellStart"/>
             <w:r>
               <w:rPr>
                 <w:b/>
@@ -3209,7 +2408,6 @@
               </w:rPr>
               <w:t>_n</w:t>
             </w:r>
-            <w:proofErr w:type="spellEnd"/>
           </w:p>
         </w:tc>
         <w:tc>
@@ -3550,19 +2748,11 @@
           <w:lang w:val="en-US"/>
         </w:rPr>
       </w:pPr>
-      <w:proofErr w:type="spellStart"/>
       <w:r>
         <w:rPr>
           <w:lang w:val="en-US"/>
         </w:rPr>
-        <w:t>Vsebina</w:t>
-      </w:r>
-      <w:proofErr w:type="spellEnd"/>
-      <w:r>
-        <w:rPr>
-          <w:lang w:val="en-US"/>
-        </w:rPr>
-        <w:t xml:space="preserve"> MC1</w:t>
+        <w:t>Vsebina MC1</w:t>
       </w:r>
       <w:r>
         <w:rPr>
@@ -3580,148 +2770,14 @@
         <w:rPr>
           <w:lang w:val="en-US"/>
         </w:rPr>
-        <w:t xml:space="preserve">. MC1 </w:t>
-      </w:r>
-      <w:proofErr w:type="spellStart"/>
-      <w:r>
-        <w:rPr>
-          <w:lang w:val="en-US"/>
-        </w:rPr>
-        <w:t>Pošlje</w:t>
-      </w:r>
-      <w:proofErr w:type="spellEnd"/>
-      <w:r>
-        <w:rPr>
-          <w:lang w:val="en-US"/>
-        </w:rPr>
-        <w:t xml:space="preserve"> </w:t>
-      </w:r>
-      <w:proofErr w:type="spellStart"/>
-      <w:r>
-        <w:rPr>
-          <w:lang w:val="en-US"/>
-        </w:rPr>
-        <w:t>nadzornik</w:t>
-      </w:r>
-      <w:proofErr w:type="spellEnd"/>
-      <w:r>
-        <w:rPr>
-          <w:lang w:val="en-US"/>
-        </w:rPr>
-        <w:t xml:space="preserve">, </w:t>
-      </w:r>
-      <w:proofErr w:type="spellStart"/>
-      <w:r>
-        <w:rPr>
-          <w:lang w:val="en-US"/>
-        </w:rPr>
-        <w:t>motorni</w:t>
-      </w:r>
-      <w:proofErr w:type="spellEnd"/>
-      <w:r>
-        <w:rPr>
-          <w:lang w:val="en-US"/>
-        </w:rPr>
-        <w:t xml:space="preserve"> </w:t>
-      </w:r>
-      <w:proofErr w:type="spellStart"/>
-      <w:r>
-        <w:rPr>
-          <w:lang w:val="en-US"/>
-        </w:rPr>
-        <w:t>krmilnik</w:t>
-      </w:r>
-      <w:proofErr w:type="spellEnd"/>
-      <w:r>
-        <w:rPr>
-          <w:lang w:val="en-US"/>
-        </w:rPr>
-        <w:t xml:space="preserve"> </w:t>
-      </w:r>
-      <w:proofErr w:type="spellStart"/>
-      <w:r>
-        <w:rPr>
-          <w:lang w:val="en-US"/>
-        </w:rPr>
-        <w:t>periodično</w:t>
-      </w:r>
-      <w:proofErr w:type="spellEnd"/>
-      <w:r>
-        <w:rPr>
-          <w:lang w:val="en-US"/>
-        </w:rPr>
-        <w:t xml:space="preserve"> </w:t>
-      </w:r>
-      <w:proofErr w:type="spellStart"/>
-      <w:r>
-        <w:rPr>
-          <w:lang w:val="en-US"/>
-        </w:rPr>
-        <w:t>pošilja</w:t>
-      </w:r>
-      <w:proofErr w:type="spellEnd"/>
-      <w:r>
-        <w:rPr>
-          <w:lang w:val="en-US"/>
-        </w:rPr>
-        <w:t xml:space="preserve"> </w:t>
-      </w:r>
-      <w:proofErr w:type="spellStart"/>
-      <w:r>
-        <w:rPr>
-          <w:lang w:val="en-US"/>
-        </w:rPr>
-        <w:t>nazaj</w:t>
-      </w:r>
-      <w:proofErr w:type="spellEnd"/>
-      <w:r>
-        <w:rPr>
-          <w:lang w:val="en-US"/>
-        </w:rPr>
-        <w:t xml:space="preserve"> MS1 status</w:t>
+        <w:t>. MC1 Pošlje nadzornik, motorni krmilnik periodično pošilja nazaj MS1 status</w:t>
       </w:r>
       <w:r>
         <w:rPr>
           <w:lang w:val="en-US"/>
         </w:rPr>
-        <w:t xml:space="preserve">. </w:t>
+        <w:t>. Bitna vsebina statusa</w:t>
       </w:r>
-      <w:proofErr w:type="spellStart"/>
-      <w:r>
-        <w:rPr>
-          <w:lang w:val="en-US"/>
-        </w:rPr>
-        <w:t>Bitna</w:t>
-      </w:r>
-      <w:proofErr w:type="spellEnd"/>
-      <w:r>
-        <w:rPr>
-          <w:lang w:val="en-US"/>
-        </w:rPr>
-        <w:t xml:space="preserve"> </w:t>
-      </w:r>
-      <w:proofErr w:type="spellStart"/>
-      <w:r>
-        <w:rPr>
-          <w:lang w:val="en-US"/>
-        </w:rPr>
-        <w:t>vsebina</w:t>
-      </w:r>
-      <w:proofErr w:type="spellEnd"/>
-      <w:r>
-        <w:rPr>
-          <w:lang w:val="en-US"/>
-        </w:rPr>
-        <w:t xml:space="preserve"> </w:t>
-      </w:r>
-      <w:proofErr w:type="spellStart"/>
-      <w:r>
-        <w:rPr>
-          <w:lang w:val="en-US"/>
-        </w:rPr>
-        <w:t>statusa</w:t>
-      </w:r>
-      <w:proofErr w:type="spellEnd"/>
     </w:p>
     <w:tbl>
       <w:tblPr>
@@ -4129,33 +3185,11 @@
                 <w:lang w:val="en-US"/>
               </w:rPr>
             </w:pPr>
-            <w:proofErr w:type="spellStart"/>
-            <w:r>
-              <w:rPr>
-                <w:lang w:val="en-US"/>
-              </w:rPr>
-              <w:t>Omogočitev</w:t>
-            </w:r>
-            <w:proofErr w:type="spellEnd"/>
-            <w:r>
-              <w:rPr>
-                <w:lang w:val="en-US"/>
-              </w:rPr>
-              <w:t xml:space="preserve"> </w:t>
-            </w:r>
-            <w:proofErr w:type="spellStart"/>
-            <w:r>
-              <w:rPr>
-                <w:lang w:val="en-US"/>
-              </w:rPr>
-              <w:t>driverja</w:t>
-            </w:r>
-            <w:proofErr w:type="spellEnd"/>
-            <w:r>
-              <w:rPr>
-                <w:lang w:val="en-US"/>
-              </w:rPr>
-              <w:t xml:space="preserve"> DRV8833</w:t>
+            <w:r>
+              <w:rPr>
+                <w:lang w:val="en-US"/>
+              </w:rPr>
+              <w:t>Omogočitev driverja DRV8833</w:t>
             </w:r>
           </w:p>
         </w:tc>
@@ -4189,47 +3223,11 @@
                 <w:lang w:val="en-US"/>
               </w:rPr>
             </w:pPr>
-            <w:proofErr w:type="spellStart"/>
-            <w:r>
-              <w:rPr>
-                <w:lang w:val="en-US"/>
-              </w:rPr>
-              <w:t>Omogočitev</w:t>
-            </w:r>
-            <w:proofErr w:type="spellEnd"/>
-            <w:r>
-              <w:rPr>
-                <w:lang w:val="en-US"/>
-              </w:rPr>
-              <w:t xml:space="preserve"> PWM </w:t>
-            </w:r>
-            <w:proofErr w:type="spellStart"/>
-            <w:r>
-              <w:rPr>
-                <w:lang w:val="en-US"/>
-              </w:rPr>
-              <w:t>izhoda</w:t>
-            </w:r>
-            <w:proofErr w:type="spellEnd"/>
-            <w:r>
-              <w:rPr>
-                <w:lang w:val="en-US"/>
-              </w:rPr>
-              <w:t xml:space="preserve"> </w:t>
-            </w:r>
-            <w:proofErr w:type="spellStart"/>
-            <w:r>
-              <w:rPr>
-                <w:lang w:val="en-US"/>
-              </w:rPr>
-              <w:t>motorja</w:t>
-            </w:r>
-            <w:proofErr w:type="spellEnd"/>
-            <w:r>
-              <w:rPr>
-                <w:lang w:val="en-US"/>
-              </w:rPr>
-              <w:t xml:space="preserve"> </w:t>
+            <w:r>
+              <w:rPr>
+                <w:lang w:val="en-US"/>
+              </w:rPr>
+              <w:t xml:space="preserve">Omogočitev PWM izhoda motorja </w:t>
             </w:r>
           </w:p>
         </w:tc>
@@ -4267,7 +3265,13 @@
               <w:rPr>
                 <w:lang w:val="en-US"/>
               </w:rPr>
-              <w:t>0 STOP</w:t>
+              <w:t xml:space="preserve">0 </w:t>
+            </w:r>
+            <w:r>
+              <w:rPr>
+                <w:lang w:val="en-US"/>
+              </w:rPr>
+              <w:t>COAST</w:t>
             </w:r>
           </w:p>
           <w:p>
@@ -4293,16 +3297,8 @@
               <w:rPr>
                 <w:lang w:val="en-US"/>
               </w:rPr>
-              <w:t xml:space="preserve">2 </w:t>
-            </w:r>
-            <w:proofErr w:type="gramStart"/>
-            <w:r>
-              <w:rPr>
-                <w:lang w:val="en-US"/>
-              </w:rPr>
-              <w:t>VELOCITY</w:t>
-            </w:r>
-            <w:proofErr w:type="gramEnd"/>
+              <w:t>2 VELOCITY</w:t>
+            </w:r>
           </w:p>
           <w:p>
             <w:pPr>
@@ -4316,14 +3312,12 @@
               </w:rPr>
               <w:t xml:space="preserve">3 </w:t>
             </w:r>
-            <w:proofErr w:type="gramStart"/>
-            <w:r>
-              <w:rPr>
-                <w:lang w:val="en-US"/>
-              </w:rPr>
-              <w:t>COAST</w:t>
-            </w:r>
-            <w:proofErr w:type="gramEnd"/>
+            <w:r>
+              <w:rPr>
+                <w:lang w:val="en-US"/>
+              </w:rPr>
+              <w:t>STOP</w:t>
+            </w:r>
           </w:p>
         </w:tc>
       </w:tr>
@@ -4371,15 +3365,7 @@
                 <w:bCs/>
                 <w:lang w:val="en-US"/>
               </w:rPr>
-              <w:t>Motor_</w:t>
-            </w:r>
-            <w:r>
-              <w:rPr>
-                <w:b/>
-                <w:bCs/>
-                <w:lang w:val="en-US"/>
-              </w:rPr>
-              <w:t>diag_1</w:t>
+              <w:t>Motor_diag_1</w:t>
             </w:r>
           </w:p>
         </w:tc>
@@ -4743,44 +3729,8 @@
         <w:rPr>
           <w:lang w:val="en-US"/>
         </w:rPr>
-        <w:t>Reg_out_</w:t>
+        <w:t>Reg_out_1..4: Izhod regulatorja</w:t>
       </w:r>
-      <w:proofErr w:type="gramStart"/>
-      <w:r>
-        <w:rPr>
-          <w:lang w:val="en-US"/>
-        </w:rPr>
-        <w:t>1..</w:t>
-      </w:r>
-      <w:proofErr w:type="gramEnd"/>
-      <w:r>
-        <w:rPr>
-          <w:lang w:val="en-US"/>
-        </w:rPr>
-        <w:t xml:space="preserve">4: </w:t>
-      </w:r>
-      <w:proofErr w:type="spellStart"/>
-      <w:r>
-        <w:rPr>
-          <w:lang w:val="en-US"/>
-        </w:rPr>
-        <w:t>Izhod</w:t>
-      </w:r>
-      <w:proofErr w:type="spellEnd"/>
-      <w:r>
-        <w:rPr>
-          <w:lang w:val="en-US"/>
-        </w:rPr>
-        <w:t xml:space="preserve"> </w:t>
-      </w:r>
-      <w:proofErr w:type="spellStart"/>
-      <w:r>
-        <w:rPr>
-          <w:lang w:val="en-US"/>
-        </w:rPr>
-        <w:t>regulatorja</w:t>
-      </w:r>
-      <w:proofErr w:type="spellEnd"/>
     </w:p>
     <w:p>
       <w:pPr>
@@ -4792,49 +3742,7 @@
         <w:rPr>
           <w:lang w:val="en-US"/>
         </w:rPr>
-        <w:t>Er_</w:t>
-      </w:r>
-      <w:proofErr w:type="gramStart"/>
-      <w:r>
-        <w:rPr>
-          <w:lang w:val="en-US"/>
-        </w:rPr>
-        <w:t>1..</w:t>
-      </w:r>
-      <w:proofErr w:type="gramEnd"/>
-      <w:r>
-        <w:rPr>
-          <w:lang w:val="en-US"/>
-        </w:rPr>
-        <w:t xml:space="preserve">4: </w:t>
-      </w:r>
-      <w:proofErr w:type="spellStart"/>
-      <w:r>
-        <w:rPr>
-          <w:lang w:val="en-US"/>
-        </w:rPr>
-        <w:t>Pogrešek</w:t>
-      </w:r>
-      <w:proofErr w:type="spellEnd"/>
-      <w:r>
-        <w:rPr>
-          <w:lang w:val="en-US"/>
-        </w:rPr>
-        <w:t xml:space="preserve"> v </w:t>
-      </w:r>
-      <w:proofErr w:type="spellStart"/>
-      <w:r>
-        <w:rPr>
-          <w:lang w:val="en-US"/>
-        </w:rPr>
-        <w:t>regulatorju</w:t>
-      </w:r>
-      <w:proofErr w:type="spellEnd"/>
-      <w:r>
-        <w:rPr>
-          <w:lang w:val="en-US"/>
-        </w:rPr>
-        <w:t xml:space="preserve"> [rad]</w:t>
+        <w:t>Er_1..4: Pogrešek v regulatorju [rad]</w:t>
       </w:r>
     </w:p>
     <w:sectPr>

</xml_diff>